<commit_message>
got ready for demonstration
</commit_message>
<xml_diff>
--- a/Assignment 1/FED - EX01 - 2025 - JavaScript Basics and Arrays.docx
+++ b/Assignment 1/FED - EX01 - 2025 - JavaScript Basics and Arrays.docx
@@ -1,6 +1,6 @@
 
 <file path=word/document.xml><?xml version="1.0" encoding="utf-8"?>
-<w:document xmlns:wpc="http://schemas.microsoft.com/office/word/2010/wordprocessingCanvas" xmlns:cx="http://schemas.microsoft.com/office/drawing/2014/chartex" xmlns:cx1="http://schemas.microsoft.com/office/drawing/2015/9/8/chartex" xmlns:cx2="http://schemas.microsoft.com/office/drawing/2015/10/21/chartex" xmlns:cx3="http://schemas.microsoft.com/office/drawing/2016/5/9/chartex" xmlns:cx4="http://schemas.microsoft.com/office/drawing/2016/5/10/chartex" xmlns:cx5="http://schemas.microsoft.com/office/drawing/2016/5/11/chartex" xmlns:cx6="http://schemas.microsoft.com/office/drawing/2016/5/12/chartex" xmlns:cx7="http://schemas.microsoft.com/office/drawing/2016/5/13/chartex" xmlns:cx8="http://schemas.microsoft.com/office/drawing/2016/5/14/chartex" xmlns:mc="http://schemas.openxmlformats.org/markup-compatibility/2006" xmlns:aink="http://schemas.microsoft.com/office/drawing/2016/ink" xmlns:am3d="http://schemas.microsoft.com/office/drawing/2017/model3d" xmlns:o="urn:schemas-microsoft-com:office:office" xmlns:oel="http://schemas.microsoft.com/office/2019/extlst" xmlns:r="http://schemas.openxmlformats.org/officeDocument/2006/relationships" xmlns:m="http://schemas.openxmlformats.org/officeDocument/2006/math" xmlns:v="urn:schemas-microsoft-com:vml" xmlns:wp14="http://schemas.microsoft.com/office/word/2010/wordprocessingDrawing" xmlns:wp="http://schemas.openxmlformats.org/drawingml/2006/wordprocessingDrawing" xmlns:w10="urn:schemas-microsoft-com:office:word" xmlns:w="http://schemas.openxmlformats.org/wordprocessingml/2006/main" xmlns:w14="http://schemas.microsoft.com/office/word/2010/wordml" xmlns:w15="http://schemas.microsoft.com/office/word/2012/wordml" xmlns:w16cex="http://schemas.microsoft.com/office/word/2018/wordml/cex" xmlns:w16cid="http://schemas.microsoft.com/office/word/2016/wordml/cid" xmlns:w16="http://schemas.microsoft.com/office/word/2018/wordml" xmlns:w16du="http://schemas.microsoft.com/office/word/2023/wordml/word16du" xmlns:w16sdtdh="http://schemas.microsoft.com/office/word/2020/wordml/sdtdatahash" xmlns:w16sdtfl="http://schemas.microsoft.com/office/word/2024/wordml/sdtformatlock" xmlns:w16se="http://schemas.microsoft.com/office/word/2015/wordml/symex" xmlns:wpg="http://schemas.microsoft.com/office/word/2010/wordprocessingGroup" xmlns:wpi="http://schemas.microsoft.com/office/word/2010/wordprocessingInk" xmlns:wne="http://schemas.microsoft.com/office/word/2006/wordml" xmlns:wps="http://schemas.microsoft.com/office/word/2010/wordprocessingShape" mc:Ignorable="w14 w15 w16se w16cid w16 w16cex w16sdtdh w16sdtfl w16du wp14">
+<w:document xmlns:wpc="http://schemas.microsoft.com/office/word/2010/wordprocessingCanvas" xmlns:cx="http://schemas.microsoft.com/office/drawing/2014/chartex" xmlns:cx1="http://schemas.microsoft.com/office/drawing/2015/9/8/chartex" xmlns:cx2="http://schemas.microsoft.com/office/drawing/2015/10/21/chartex" xmlns:cx3="http://schemas.microsoft.com/office/drawing/2016/5/9/chartex" xmlns:cx4="http://schemas.microsoft.com/office/drawing/2016/5/10/chartex" xmlns:cx5="http://schemas.microsoft.com/office/drawing/2016/5/11/chartex" xmlns:cx6="http://schemas.microsoft.com/office/drawing/2016/5/12/chartex" xmlns:cx7="http://schemas.microsoft.com/office/drawing/2016/5/13/chartex" xmlns:cx8="http://schemas.microsoft.com/office/drawing/2016/5/14/chartex" xmlns:mc="http://schemas.openxmlformats.org/markup-compatibility/2006" xmlns:aink="http://schemas.microsoft.com/office/drawing/2016/ink" xmlns:am3d="http://schemas.microsoft.com/office/drawing/2017/model3d" xmlns:o="urn:schemas-microsoft-com:office:office" xmlns:oel="http://schemas.microsoft.com/office/2019/extlst" xmlns:r="http://schemas.openxmlformats.org/officeDocument/2006/relationships" xmlns:m="http://schemas.openxmlformats.org/officeDocument/2006/math" xmlns:v="urn:schemas-microsoft-com:vml" xmlns:wp14="http://schemas.microsoft.com/office/word/2010/wordprocessingDrawing" xmlns:wp="http://schemas.openxmlformats.org/drawingml/2006/wordprocessingDrawing" xmlns:w10="urn:schemas-microsoft-com:office:word" xmlns:w="http://schemas.openxmlformats.org/wordprocessingml/2006/main" xmlns:w14="http://schemas.microsoft.com/office/word/2010/wordml" xmlns:w15="http://schemas.microsoft.com/office/word/2012/wordml" xmlns:w16cex="http://schemas.microsoft.com/office/word/2018/wordml/cex" xmlns:w16cid="http://schemas.microsoft.com/office/word/2016/wordml/cid" xmlns:w16="http://schemas.microsoft.com/office/word/2018/wordml" xmlns:w16du="http://schemas.microsoft.com/office/word/2023/wordml/word16du" xmlns:w16sdtdh="http://schemas.microsoft.com/office/word/2020/wordml/sdtdatahash" xmlns:w16sdtfl="http://schemas.microsoft.com/office/word/2024/wordml/sdtformatlock" xmlns:w16se="http://schemas.microsoft.com/office/word/2015/wordml/symex" xmlns:wpg="http://schemas.microsoft.com/office/word/2010/wordprocessingGroup" xmlns:wpi="http://schemas.microsoft.com/office/word/2010/wordprocessingInk" xmlns:wne="http://schemas.microsoft.com/office/word/2006/wordml" xmlns:wps="http://schemas.microsoft.com/office/word/2010/wordprocessingShape" xmlns:a="http://schemas.openxmlformats.org/drawingml/2006/main" xmlns:pic="http://schemas.openxmlformats.org/drawingml/2006/picture" xmlns:a14="http://schemas.microsoft.com/office/drawing/2010/main" mc:Ignorable="w14 w15 w16se w16cid w16 w16cex w16sdtdh w16sdtfl w16du wp14">
   <w:body>
     <w:p>
       <w:pPr>
@@ -475,7 +475,7 @@
           <w:lang w:val="en-US"/>
         </w:rPr>
       </w:pPr>
-      <w:bookmarkStart w:id="0" w:name="_Hlk187747845"/>
+      <w:bookmarkStart w:name="_Hlk187747845" w:id="0"/>
       <w:r>
         <w:rPr>
           <w:bCs/>
@@ -3109,27 +3109,63 @@
         <w:spacing w:line="360" w:lineRule="auto"/>
         <w:jc w:val="both"/>
         <w:rPr>
-          <w:bCs/>
-          <w:lang w:val="en-US"/>
-        </w:rPr>
-      </w:pPr>
-      <w:r>
-        <w:rPr>
-          <w:bCs/>
+          <w:b w:val="1"/>
+          <w:bCs w:val="1"/>
+          <w:lang w:val="en-US"/>
+        </w:rPr>
+      </w:pPr>
+      <w:r>
+        <w:rPr>
+          <w:b w:val="1"/>
+          <w:bCs w:val="1"/>
           <w:lang w:val="en-US"/>
         </w:rPr>
         <w:t>Taking a substring</w:t>
       </w:r>
       <w:r>
         <w:rPr>
-          <w:bCs/>
-          <w:lang w:val="en-US"/>
-        </w:rPr>
-        <w:t xml:space="preserve"> (a first name from a full name)</w:t>
-      </w:r>
-      <w:r>
-        <w:rPr>
-          <w:bCs/>
+          <w:b w:val="1"/>
+          <w:bCs w:val="1"/>
+          <w:lang w:val="en-US"/>
+        </w:rPr>
+        <w:t xml:space="preserve"> </w:t>
+      </w:r>
+      <w:r>
+        <w:rPr>
+          <w:b w:val="1"/>
+          <w:bCs w:val="1"/>
+          <w:lang w:val="en-US"/>
+        </w:rPr>
+        <w:t xml:space="preserve">and the first index of a certain character </w:t>
+      </w:r>
+      <w:r>
+        <w:rPr>
+          <w:b w:val="1"/>
+          <w:bCs w:val="1"/>
+          <w:lang w:val="en-US"/>
+        </w:rPr>
+        <w:t>(</w:t>
+      </w:r>
+      <w:r>
+        <w:rPr>
+          <w:b w:val="1"/>
+          <w:bCs w:val="1"/>
+          <w:lang w:val="en-US"/>
+        </w:rPr>
+        <w:t xml:space="preserve">separating </w:t>
+      </w:r>
+      <w:r>
+        <w:rPr>
+          <w:b w:val="1"/>
+          <w:bCs w:val="1"/>
+          <w:lang w:val="en-US"/>
+        </w:rPr>
+        <w:t>a first name from a full name)</w:t>
+      </w:r>
+      <w:r>
+        <w:rPr>
+          <w:b w:val="1"/>
+          <w:bCs w:val="1"/>
           <w:lang w:val="en-US"/>
         </w:rPr>
         <w:t>:</w:t>
@@ -3137,35 +3173,34 @@
     </w:p>
     <w:p>
       <w:pPr>
-        <w:spacing w:line="360" w:lineRule="auto"/>
-        <w:jc w:val="both"/>
-        <w:rPr>
-          <w:bCs/>
-          <w:lang w:val="en-US"/>
-        </w:rPr>
-      </w:pPr>
-      <w:r>
-        <w:rPr>
-          <w:bCs/>
-          <w:lang w:val="en-US"/>
-        </w:rPr>
+        <w:pStyle w:val="Normaali"/>
+        <w:spacing w:line="360" w:lineRule="auto"/>
+        <w:jc w:val="both"/>
+      </w:pPr>
+      <w:r>
         <w:drawing>
-          <wp:inline distT="0" distB="0" distL="0" distR="0" wp14:anchorId="59C34091" wp14:editId="7CB95525">
-            <wp:extent cx="3981655" cy="615982"/>
+          <wp:inline wp14:editId="4901185A" wp14:anchorId="61AD1DF2">
+            <wp:extent cx="4619626" cy="838200"/>
             <wp:effectExtent l="0" t="0" r="0" b="0"/>
-            <wp:docPr id="570029714" name="Kuva 1" descr="Kuva, joka sisältää kohteen teksti, kuvakaappaus, Fontti, viiva&#10;&#10;Kuvaus luotu automaattisesti"/>
+            <wp:docPr id="1940716886" name="" title=""/>
             <wp:cNvGraphicFramePr>
-              <a:graphicFrameLocks xmlns:a="http://schemas.openxmlformats.org/drawingml/2006/main" noChangeAspect="1"/>
+              <a:graphicFrameLocks noChangeAspect="1"/>
             </wp:cNvGraphicFramePr>
-            <a:graphic xmlns:a="http://schemas.openxmlformats.org/drawingml/2006/main">
+            <a:graphic>
               <a:graphicData uri="http://schemas.openxmlformats.org/drawingml/2006/picture">
-                <pic:pic xmlns:pic="http://schemas.openxmlformats.org/drawingml/2006/picture">
+                <pic:pic>
                   <pic:nvPicPr>
-                    <pic:cNvPr id="570029714" name="Kuva 1" descr="Kuva, joka sisältää kohteen teksti, kuvakaappaus, Fontti, viiva&#10;&#10;Kuvaus luotu automaattisesti"/>
+                    <pic:cNvPr id="0" name=""/>
                     <pic:cNvPicPr/>
                   </pic:nvPicPr>
                   <pic:blipFill>
-                    <a:blip r:embed="rId17"/>
+                    <a:blip r:embed="R7a658fed6bd1475f">
+                      <a:extLst>
+                        <a:ext xmlns:a="http://schemas.openxmlformats.org/drawingml/2006/main" uri="{28A0092B-C50C-407E-A947-70E740481C1C}">
+                          <a14:useLocalDpi val="0"/>
+                        </a:ext>
+                      </a:extLst>
+                    </a:blip>
                     <a:stretch>
                       <a:fillRect/>
                     </a:stretch>
@@ -3173,7 +3208,7 @@
                   <pic:spPr>
                     <a:xfrm>
                       <a:off x="0" y="0"/>
-                      <a:ext cx="3981655" cy="615982"/>
+                      <a:ext cx="4619626" cy="838200"/>
                     </a:xfrm>
                     <a:prstGeom prst="rect">
                       <a:avLst/>
@@ -3197,7 +3232,6 @@
       </w:pPr>
       <w:r>
         <w:rPr>
-          <w:bCs/>
           <w:lang w:val="en-US"/>
         </w:rPr>
         <w:t>The output:</w:t>
@@ -3205,35 +3239,34 @@
     </w:p>
     <w:p>
       <w:pPr>
-        <w:spacing w:line="360" w:lineRule="auto"/>
-        <w:jc w:val="both"/>
-        <w:rPr>
-          <w:bCs/>
-          <w:lang w:val="en-US"/>
-        </w:rPr>
-      </w:pPr>
-      <w:r>
-        <w:rPr>
-          <w:bCs/>
-          <w:lang w:val="en-US"/>
-        </w:rPr>
+        <w:pStyle w:val="Normaali"/>
+        <w:spacing w:line="360" w:lineRule="auto"/>
+        <w:jc w:val="both"/>
+      </w:pPr>
+      <w:r>
         <w:drawing>
-          <wp:inline distT="0" distB="0" distL="0" distR="0" wp14:anchorId="6295DDA0" wp14:editId="2A643C83">
-            <wp:extent cx="501676" cy="177809"/>
+          <wp:inline wp14:editId="27461136" wp14:anchorId="42CD6CD8">
+            <wp:extent cx="495300" cy="180975"/>
             <wp:effectExtent l="0" t="0" r="0" b="0"/>
-            <wp:docPr id="515658368" name="Kuva 1"/>
+            <wp:docPr id="273091508" name="" title=""/>
             <wp:cNvGraphicFramePr>
-              <a:graphicFrameLocks xmlns:a="http://schemas.openxmlformats.org/drawingml/2006/main" noChangeAspect="1"/>
+              <a:graphicFrameLocks noChangeAspect="1"/>
             </wp:cNvGraphicFramePr>
-            <a:graphic xmlns:a="http://schemas.openxmlformats.org/drawingml/2006/main">
+            <a:graphic>
               <a:graphicData uri="http://schemas.openxmlformats.org/drawingml/2006/picture">
-                <pic:pic xmlns:pic="http://schemas.openxmlformats.org/drawingml/2006/picture">
+                <pic:pic>
                   <pic:nvPicPr>
-                    <pic:cNvPr id="515658368" name=""/>
+                    <pic:cNvPr id="0" name=""/>
                     <pic:cNvPicPr/>
                   </pic:nvPicPr>
                   <pic:blipFill>
-                    <a:blip r:embed="rId18"/>
+                    <a:blip r:embed="R086a86d63e864a69">
+                      <a:extLst>
+                        <a:ext xmlns:a="http://schemas.openxmlformats.org/drawingml/2006/main" uri="{28A0092B-C50C-407E-A947-70E740481C1C}">
+                          <a14:useLocalDpi val="0"/>
+                        </a:ext>
+                      </a:extLst>
+                    </a:blip>
                     <a:stretch>
                       <a:fillRect/>
                     </a:stretch>
@@ -3241,7 +3274,7 @@
                   <pic:spPr>
                     <a:xfrm>
                       <a:off x="0" y="0"/>
-                      <a:ext cx="501676" cy="177809"/>
+                      <a:ext cx="495300" cy="180975"/>
                     </a:xfrm>
                     <a:prstGeom prst="rect">
                       <a:avLst/>
@@ -3259,37 +3292,156 @@
         <w:spacing w:line="360" w:lineRule="auto"/>
         <w:jc w:val="both"/>
         <w:rPr>
-          <w:bCs/>
-          <w:lang w:val="en-US"/>
-        </w:rPr>
-      </w:pPr>
-      <w:r>
-        <w:rPr>
-          <w:bCs/>
-          <w:lang w:val="en-US"/>
-        </w:rPr>
-        <w:t>Padding a string from the start:</w:t>
-      </w:r>
-    </w:p>
-    <w:p>
-      <w:pPr>
-        <w:spacing w:line="360" w:lineRule="auto"/>
-        <w:jc w:val="both"/>
-        <w:rPr>
-          <w:bCs/>
-          <w:lang w:val="en-US"/>
-        </w:rPr>
-      </w:pPr>
-    </w:p>
-    <w:p>
-      <w:pPr>
-        <w:spacing w:line="360" w:lineRule="auto"/>
-        <w:jc w:val="both"/>
-        <w:rPr>
-          <w:bCs/>
-          <w:lang w:val="en-US"/>
-        </w:rPr>
-      </w:pPr>
+          <w:b w:val="1"/>
+          <w:bCs w:val="1"/>
+          <w:lang w:val="en-US"/>
+        </w:rPr>
+      </w:pPr>
+      <w:r>
+        <w:rPr>
+          <w:b w:val="1"/>
+          <w:bCs w:val="1"/>
+          <w:lang w:val="en-US"/>
+        </w:rPr>
+        <w:t xml:space="preserve">Padding a string from the start (making a </w:t>
+      </w:r>
+      <w:r>
+        <w:rPr>
+          <w:b w:val="1"/>
+          <w:bCs w:val="1"/>
+          <w:lang w:val="en-US"/>
+        </w:rPr>
+        <w:t>pin code</w:t>
+      </w:r>
+      <w:r>
+        <w:rPr>
+          <w:b w:val="1"/>
+          <w:bCs w:val="1"/>
+          <w:lang w:val="en-US"/>
+        </w:rPr>
+        <w:t xml:space="preserve"> long enough):</w:t>
+      </w:r>
+    </w:p>
+    <w:p>
+      <w:pPr>
+        <w:pStyle w:val="Normaali"/>
+        <w:spacing w:line="360" w:lineRule="auto"/>
+        <w:jc w:val="both"/>
+      </w:pPr>
+      <w:r>
+        <w:drawing>
+          <wp:inline wp14:editId="0A257629" wp14:anchorId="1265EAB8">
+            <wp:extent cx="5143500" cy="1323975"/>
+            <wp:effectExtent l="0" t="0" r="0" b="0"/>
+            <wp:docPr id="198130539" name="" title=""/>
+            <wp:cNvGraphicFramePr>
+              <a:graphicFrameLocks noChangeAspect="1"/>
+            </wp:cNvGraphicFramePr>
+            <a:graphic>
+              <a:graphicData uri="http://schemas.openxmlformats.org/drawingml/2006/picture">
+                <pic:pic>
+                  <pic:nvPicPr>
+                    <pic:cNvPr id="0" name=""/>
+                    <pic:cNvPicPr/>
+                  </pic:nvPicPr>
+                  <pic:blipFill>
+                    <a:blip r:embed="Ra2d273e2557e48d6">
+                      <a:extLst>
+                        <a:ext xmlns:a="http://schemas.openxmlformats.org/drawingml/2006/main" uri="{28A0092B-C50C-407E-A947-70E740481C1C}">
+                          <a14:useLocalDpi val="0"/>
+                        </a:ext>
+                      </a:extLst>
+                    </a:blip>
+                    <a:stretch>
+                      <a:fillRect/>
+                    </a:stretch>
+                  </pic:blipFill>
+                  <pic:spPr>
+                    <a:xfrm>
+                      <a:off x="0" y="0"/>
+                      <a:ext cx="5143500" cy="1323975"/>
+                    </a:xfrm>
+                    <a:prstGeom prst="rect">
+                      <a:avLst/>
+                    </a:prstGeom>
+                  </pic:spPr>
+                </pic:pic>
+              </a:graphicData>
+            </a:graphic>
+          </wp:inline>
+        </w:drawing>
+      </w:r>
+    </w:p>
+    <w:p>
+      <w:pPr>
+        <w:spacing w:line="360" w:lineRule="auto"/>
+        <w:jc w:val="both"/>
+        <w:rPr>
+          <w:lang w:val="fi-FI"/>
+        </w:rPr>
+      </w:pPr>
+      <w:r>
+        <w:rPr>
+          <w:lang w:val="fi-FI"/>
+        </w:rPr>
+        <w:t>The</w:t>
+      </w:r>
+      <w:r>
+        <w:rPr>
+          <w:lang w:val="fi-FI"/>
+        </w:rPr>
+        <w:t xml:space="preserve"> output:</w:t>
+      </w:r>
+    </w:p>
+    <w:p>
+      <w:pPr>
+        <w:pStyle w:val="Normaali"/>
+        <w:spacing w:line="360" w:lineRule="auto"/>
+        <w:jc w:val="both"/>
+      </w:pPr>
+      <w:r>
+        <w:drawing>
+          <wp:inline wp14:editId="7E792179" wp14:anchorId="19B09C76">
+            <wp:extent cx="409575" cy="161925"/>
+            <wp:effectExtent l="0" t="0" r="0" b="0"/>
+            <wp:docPr id="1219143778" name="" title=""/>
+            <wp:cNvGraphicFramePr>
+              <a:graphicFrameLocks noChangeAspect="1"/>
+            </wp:cNvGraphicFramePr>
+            <a:graphic>
+              <a:graphicData uri="http://schemas.openxmlformats.org/drawingml/2006/picture">
+                <pic:pic>
+                  <pic:nvPicPr>
+                    <pic:cNvPr id="0" name=""/>
+                    <pic:cNvPicPr/>
+                  </pic:nvPicPr>
+                  <pic:blipFill>
+                    <a:blip r:embed="Rab57c6c397814206">
+                      <a:extLst>
+                        <a:ext xmlns:a="http://schemas.openxmlformats.org/drawingml/2006/main" uri="{28A0092B-C50C-407E-A947-70E740481C1C}">
+                          <a14:useLocalDpi val="0"/>
+                        </a:ext>
+                      </a:extLst>
+                    </a:blip>
+                    <a:stretch>
+                      <a:fillRect/>
+                    </a:stretch>
+                  </pic:blipFill>
+                  <pic:spPr>
+                    <a:xfrm>
+                      <a:off x="0" y="0"/>
+                      <a:ext cx="409575" cy="161925"/>
+                    </a:xfrm>
+                    <a:prstGeom prst="rect">
+                      <a:avLst/>
+                    </a:prstGeom>
+                  </pic:spPr>
+                </pic:pic>
+              </a:graphicData>
+            </a:graphic>
+          </wp:inline>
+        </w:drawing>
+      </w:r>
     </w:p>
     <w:p>
       <w:pPr>
@@ -3319,21 +3471,18 @@
       </w:pPr>
       <w:r>
         <w:rPr>
-          <w:bCs/>
           <w:lang w:val="en-US"/>
         </w:rPr>
         <w:t>a</w:t>
       </w:r>
       <w:r>
         <w:rPr>
-          <w:bCs/>
           <w:lang w:val="en-US"/>
         </w:rPr>
         <w:t>. What does it mean that JavaScript variables have no external datatype?</w:t>
       </w:r>
       <w:r>
         <w:rPr>
-          <w:bCs/>
           <w:lang w:val="en-US"/>
         </w:rPr>
         <w:t xml:space="preserve"> (0,25 points)</w:t>
@@ -3344,62 +3493,105 @@
         <w:spacing w:line="360" w:lineRule="auto"/>
         <w:jc w:val="both"/>
         <w:rPr>
-          <w:bCs/>
-          <w:lang w:val="en-US"/>
-        </w:rPr>
-      </w:pPr>
-      <w:r>
-        <w:rPr>
-          <w:bCs/>
+          <w:lang w:val="en-US"/>
+        </w:rPr>
+      </w:pPr>
+      <w:r>
+        <w:rPr>
+          <w:lang w:val="en-US"/>
+        </w:rPr>
+        <w:t>Javascript</w:t>
+      </w:r>
+      <w:r>
+        <w:rPr>
+          <w:lang w:val="en-US"/>
+        </w:rPr>
+        <w:t xml:space="preserve"> variables are not constrained to a single datatype</w:t>
+      </w:r>
+      <w:r>
+        <w:rPr>
+          <w:lang w:val="en-US"/>
+        </w:rPr>
+        <w:t>. For example, a variable can change from a</w:t>
+      </w:r>
+      <w:r>
+        <w:rPr>
+          <w:lang w:val="en-US"/>
+        </w:rPr>
+        <w:t xml:space="preserve"> number to a string to a </w:t>
+      </w:r>
+      <w:r>
+        <w:rPr>
+          <w:lang w:val="en-US"/>
+        </w:rPr>
+        <w:t>boolean</w:t>
+      </w:r>
+      <w:r>
+        <w:rPr>
+          <w:lang w:val="en-US"/>
+        </w:rPr>
+        <w:t xml:space="preserve"> dynamically during execution.</w:t>
+      </w:r>
+      <w:r>
+        <w:rPr>
+          <w:lang w:val="en-US"/>
+        </w:rPr>
+        <w:t xml:space="preserve"> There are no restrictions to this.</w:t>
+      </w:r>
+    </w:p>
+    <w:p>
+      <w:pPr>
+        <w:spacing w:line="360" w:lineRule="auto"/>
+        <w:jc w:val="both"/>
+        <w:rPr>
+          <w:bCs/>
+          <w:lang w:val="en-US"/>
+        </w:rPr>
+      </w:pPr>
+      <w:r>
+        <w:rPr>
           <w:lang w:val="en-US"/>
         </w:rPr>
         <w:t>b</w:t>
       </w:r>
       <w:r>
         <w:rPr>
-          <w:bCs/>
           <w:lang w:val="en-US"/>
         </w:rPr>
         <w:t xml:space="preserve">. </w:t>
       </w:r>
       <w:r>
         <w:rPr>
-          <w:bCs/>
           <w:lang w:val="en-US"/>
         </w:rPr>
         <w:t>Why should you remember to use</w:t>
       </w:r>
       <w:r>
         <w:rPr>
-          <w:bCs/>
           <w:lang w:val="en-US"/>
         </w:rPr>
         <w:t xml:space="preserve"> the</w:t>
       </w:r>
       <w:r>
         <w:rPr>
-          <w:bCs/>
           <w:lang w:val="en-US"/>
         </w:rPr>
         <w:t xml:space="preserve"> </w:t>
       </w:r>
       <w:r>
         <w:rPr>
-          <w:bCs/>
           <w:lang w:val="en-US"/>
         </w:rPr>
         <w:t>keyword</w:t>
       </w:r>
       <w:r>
         <w:rPr>
-          <w:bCs/>
           <w:lang w:val="en-US"/>
         </w:rPr>
         <w:t xml:space="preserve"> let (or var)</w:t>
       </w:r>
       <w:r>
         <w:rPr>
-          <w:bCs/>
           <w:lang w:val="en-US"/>
         </w:rPr>
         <w:t xml:space="preserve"> when defining a variable? (0,25 points)</w:t>
@@ -3410,20 +3602,33 @@
         <w:spacing w:line="360" w:lineRule="auto"/>
         <w:jc w:val="both"/>
         <w:rPr>
-          <w:bCs/>
-          <w:lang w:val="en-US"/>
-        </w:rPr>
-      </w:pPr>
-      <w:r>
-        <w:rPr>
-          <w:bCs/>
+          <w:lang w:val="en-US"/>
+        </w:rPr>
+      </w:pPr>
+      <w:r>
+        <w:rPr>
+          <w:lang w:val="en-US"/>
+        </w:rPr>
+        <w:t>Defining a variable inside a function without a keyword will lead it to becoming a global variable, which can lead to bugs especially when using common variable names like index, x, or i.</w:t>
+      </w:r>
+    </w:p>
+    <w:p>
+      <w:pPr>
+        <w:spacing w:line="360" w:lineRule="auto"/>
+        <w:jc w:val="both"/>
+        <w:rPr>
+          <w:bCs/>
+          <w:lang w:val="en-US"/>
+        </w:rPr>
+      </w:pPr>
+      <w:r>
+        <w:rPr>
           <w:lang w:val="en-US"/>
         </w:rPr>
         <w:t>c</w:t>
       </w:r>
       <w:r>
         <w:rPr>
-          <w:bCs/>
           <w:lang w:val="en-US"/>
         </w:rPr>
         <w:t>. How do you define a constant in JavaScript? (0,25 points)</w:t>
@@ -3434,23 +3639,122 @@
         <w:spacing w:line="360" w:lineRule="auto"/>
         <w:jc w:val="both"/>
         <w:rPr>
-          <w:bCs/>
-          <w:lang w:val="en-US"/>
-        </w:rPr>
-      </w:pPr>
-      <w:r>
-        <w:rPr>
-          <w:bCs/>
+          <w:lang w:val="en-US"/>
+        </w:rPr>
+      </w:pPr>
+      <w:r>
+        <w:rPr>
+          <w:lang w:val="en-US"/>
+        </w:rPr>
+        <w:t>With the “const” keyword, for example: “const width = 200”. This means that the value of width ca</w:t>
+      </w:r>
+      <w:r>
+        <w:rPr>
+          <w:lang w:val="en-US"/>
+        </w:rPr>
+        <w:t>nnot be changed after it has been set.</w:t>
+      </w:r>
+    </w:p>
+    <w:p w14:noSpellErr="1">
+      <w:pPr>
+        <w:spacing w:line="360" w:lineRule="auto"/>
+        <w:jc w:val="both"/>
+        <w:rPr>
+          <w:lang w:val="en-US"/>
+        </w:rPr>
+      </w:pPr>
+      <w:r>
+        <w:rPr>
           <w:lang w:val="en-US"/>
         </w:rPr>
         <w:t>d. If you have de</w:t>
       </w:r>
       <w:r>
         <w:rPr>
-          <w:bCs/>
-          <w:lang w:val="en-US"/>
-        </w:rPr>
-        <w:t>fined a constant array, can you modify its elements? Can you modify the value of a constant number? (0,25 points)</w:t>
+          <w:lang w:val="en-US"/>
+        </w:rPr>
+        <w:t xml:space="preserve">fined a constant array, can you </w:t>
+      </w:r>
+      <w:r>
+        <w:rPr>
+          <w:lang w:val="en-US"/>
+        </w:rPr>
+        <w:t>modify</w:t>
+      </w:r>
+      <w:r>
+        <w:rPr>
+          <w:lang w:val="en-US"/>
+        </w:rPr>
+        <w:t xml:space="preserve"> its elements? Can you </w:t>
+      </w:r>
+      <w:r>
+        <w:rPr>
+          <w:lang w:val="en-US"/>
+        </w:rPr>
+        <w:t>modify</w:t>
+      </w:r>
+      <w:r>
+        <w:rPr>
+          <w:lang w:val="en-US"/>
+        </w:rPr>
+        <w:t xml:space="preserve"> the value of a constant number? (0,25 points)</w:t>
+      </w:r>
+    </w:p>
+    <w:p>
+      <w:pPr>
+        <w:spacing w:line="360" w:lineRule="auto"/>
+        <w:jc w:val="both"/>
+        <w:rPr>
+          <w:lang w:val="en-US"/>
+        </w:rPr>
+      </w:pPr>
+      <w:r>
+        <w:rPr>
+          <w:lang w:val="en-US"/>
+        </w:rPr>
+        <w:t xml:space="preserve">You can </w:t>
+      </w:r>
+      <w:r>
+        <w:rPr>
+          <w:lang w:val="en-US"/>
+        </w:rPr>
+        <w:t>modify</w:t>
+      </w:r>
+      <w:r>
+        <w:rPr>
+          <w:lang w:val="en-US"/>
+        </w:rPr>
+        <w:t xml:space="preserve"> a constant array’s elements or even</w:t>
+      </w:r>
+      <w:r>
+        <w:rPr>
+          <w:lang w:val="en-US"/>
+        </w:rPr>
+        <w:t xml:space="preserve"> use array methods that add or remove elements but cannot reassign it as an array or another datatype</w:t>
+      </w:r>
+      <w:r>
+        <w:rPr>
+          <w:lang w:val="en-US"/>
+        </w:rPr>
+        <w:t>.</w:t>
+      </w:r>
+      <w:r>
+        <w:rPr>
+          <w:lang w:val="en-US"/>
+        </w:rPr>
+        <w:t xml:space="preserve"> You cannot </w:t>
+      </w:r>
+      <w:r>
+        <w:rPr>
+          <w:lang w:val="en-US"/>
+        </w:rPr>
+        <w:t>modify</w:t>
+      </w:r>
+      <w:r>
+        <w:rPr>
+          <w:lang w:val="en-US"/>
+        </w:rPr>
+        <w:t xml:space="preserve"> the value of a constant number.</w:t>
       </w:r>
     </w:p>
     <w:p>
@@ -3597,7 +3901,6 @@
         <w:rPr>
           <w:lang w:val="en-US"/>
         </w:rPr>
-        <w:lastRenderedPageBreak/>
         <w:t xml:space="preserve">a. </w:t>
       </w:r>
       <w:r>
@@ -3651,6 +3954,117 @@
     </w:p>
     <w:p>
       <w:pPr>
+        <w:pStyle w:val="Normaali"/>
+        <w:spacing w:line="360" w:lineRule="auto"/>
+        <w:jc w:val="both"/>
+      </w:pPr>
+      <w:r>
+        <w:drawing>
+          <wp:inline wp14:editId="6DA28D2B" wp14:anchorId="63014BA3">
+            <wp:extent cx="4524375" cy="1685925"/>
+            <wp:effectExtent l="0" t="0" r="0" b="0"/>
+            <wp:docPr id="218498855" name="" title=""/>
+            <wp:cNvGraphicFramePr>
+              <a:graphicFrameLocks noChangeAspect="1"/>
+            </wp:cNvGraphicFramePr>
+            <a:graphic>
+              <a:graphicData uri="http://schemas.openxmlformats.org/drawingml/2006/picture">
+                <pic:pic>
+                  <pic:nvPicPr>
+                    <pic:cNvPr id="0" name=""/>
+                    <pic:cNvPicPr/>
+                  </pic:nvPicPr>
+                  <pic:blipFill>
+                    <a:blip r:embed="R9e88aafe680f4041">
+                      <a:extLst>
+                        <a:ext xmlns:a="http://schemas.openxmlformats.org/drawingml/2006/main" uri="{28A0092B-C50C-407E-A947-70E740481C1C}">
+                          <a14:useLocalDpi val="0"/>
+                        </a:ext>
+                      </a:extLst>
+                    </a:blip>
+                    <a:stretch>
+                      <a:fillRect/>
+                    </a:stretch>
+                  </pic:blipFill>
+                  <pic:spPr>
+                    <a:xfrm>
+                      <a:off x="0" y="0"/>
+                      <a:ext cx="4524375" cy="1685925"/>
+                    </a:xfrm>
+                    <a:prstGeom prst="rect">
+                      <a:avLst/>
+                    </a:prstGeom>
+                  </pic:spPr>
+                </pic:pic>
+              </a:graphicData>
+            </a:graphic>
+          </wp:inline>
+        </w:drawing>
+      </w:r>
+    </w:p>
+    <w:p>
+      <w:pPr>
+        <w:pStyle w:val="Normaali"/>
+        <w:spacing w:line="360" w:lineRule="auto"/>
+        <w:jc w:val="both"/>
+      </w:pPr>
+      <w:r>
+        <w:rPr/>
+        <w:t>Output:</w:t>
+      </w:r>
+    </w:p>
+    <w:p>
+      <w:pPr>
+        <w:pStyle w:val="Normaali"/>
+        <w:spacing w:line="360" w:lineRule="auto"/>
+        <w:jc w:val="both"/>
+      </w:pPr>
+      <w:r>
+        <w:drawing>
+          <wp:inline wp14:editId="368151C8" wp14:anchorId="1CDBBA04">
+            <wp:extent cx="276225" cy="200025"/>
+            <wp:effectExtent l="0" t="0" r="0" b="0"/>
+            <wp:docPr id="319822179" name="" title=""/>
+            <wp:cNvGraphicFramePr>
+              <a:graphicFrameLocks noChangeAspect="1"/>
+            </wp:cNvGraphicFramePr>
+            <a:graphic>
+              <a:graphicData uri="http://schemas.openxmlformats.org/drawingml/2006/picture">
+                <pic:pic>
+                  <pic:nvPicPr>
+                    <pic:cNvPr id="0" name=""/>
+                    <pic:cNvPicPr/>
+                  </pic:nvPicPr>
+                  <pic:blipFill>
+                    <a:blip r:embed="R2d954882de8e427d">
+                      <a:extLst>
+                        <a:ext xmlns:a="http://schemas.openxmlformats.org/drawingml/2006/main" uri="{28A0092B-C50C-407E-A947-70E740481C1C}">
+                          <a14:useLocalDpi val="0"/>
+                        </a:ext>
+                      </a:extLst>
+                    </a:blip>
+                    <a:stretch>
+                      <a:fillRect/>
+                    </a:stretch>
+                  </pic:blipFill>
+                  <pic:spPr>
+                    <a:xfrm>
+                      <a:off x="0" y="0"/>
+                      <a:ext cx="276225" cy="200025"/>
+                    </a:xfrm>
+                    <a:prstGeom prst="rect">
+                      <a:avLst/>
+                    </a:prstGeom>
+                  </pic:spPr>
+                </pic:pic>
+              </a:graphicData>
+            </a:graphic>
+          </wp:inline>
+        </w:drawing>
+      </w:r>
+    </w:p>
+    <w:p>
+      <w:pPr>
         <w:spacing w:line="360" w:lineRule="auto"/>
         <w:jc w:val="both"/>
         <w:rPr>
@@ -3709,6 +4123,117 @@
     </w:p>
     <w:p>
       <w:pPr>
+        <w:pStyle w:val="Normaali"/>
+        <w:spacing w:line="360" w:lineRule="auto"/>
+        <w:jc w:val="both"/>
+      </w:pPr>
+      <w:r>
+        <w:drawing>
+          <wp:inline wp14:editId="140A5F25" wp14:anchorId="20656F72">
+            <wp:extent cx="4533900" cy="1704975"/>
+            <wp:effectExtent l="0" t="0" r="0" b="0"/>
+            <wp:docPr id="1240920606" name="" title=""/>
+            <wp:cNvGraphicFramePr>
+              <a:graphicFrameLocks noChangeAspect="1"/>
+            </wp:cNvGraphicFramePr>
+            <a:graphic>
+              <a:graphicData uri="http://schemas.openxmlformats.org/drawingml/2006/picture">
+                <pic:pic>
+                  <pic:nvPicPr>
+                    <pic:cNvPr id="0" name=""/>
+                    <pic:cNvPicPr/>
+                  </pic:nvPicPr>
+                  <pic:blipFill>
+                    <a:blip r:embed="Rd1dc97b46cc84266">
+                      <a:extLst>
+                        <a:ext xmlns:a="http://schemas.openxmlformats.org/drawingml/2006/main" uri="{28A0092B-C50C-407E-A947-70E740481C1C}">
+                          <a14:useLocalDpi val="0"/>
+                        </a:ext>
+                      </a:extLst>
+                    </a:blip>
+                    <a:stretch>
+                      <a:fillRect/>
+                    </a:stretch>
+                  </pic:blipFill>
+                  <pic:spPr>
+                    <a:xfrm>
+                      <a:off x="0" y="0"/>
+                      <a:ext cx="4533900" cy="1704975"/>
+                    </a:xfrm>
+                    <a:prstGeom prst="rect">
+                      <a:avLst/>
+                    </a:prstGeom>
+                  </pic:spPr>
+                </pic:pic>
+              </a:graphicData>
+            </a:graphic>
+          </wp:inline>
+        </w:drawing>
+      </w:r>
+    </w:p>
+    <w:p>
+      <w:pPr>
+        <w:pStyle w:val="Normaali"/>
+        <w:spacing w:line="360" w:lineRule="auto"/>
+        <w:jc w:val="both"/>
+      </w:pPr>
+      <w:r>
+        <w:rPr/>
+        <w:t>Output:</w:t>
+      </w:r>
+    </w:p>
+    <w:p>
+      <w:pPr>
+        <w:pStyle w:val="Normaali"/>
+        <w:spacing w:line="360" w:lineRule="auto"/>
+        <w:jc w:val="both"/>
+      </w:pPr>
+      <w:r>
+        <w:drawing>
+          <wp:inline wp14:editId="5B03C852" wp14:anchorId="1EC613CC">
+            <wp:extent cx="276225" cy="200025"/>
+            <wp:effectExtent l="0" t="0" r="0" b="0"/>
+            <wp:docPr id="1922483530" name="" title=""/>
+            <wp:cNvGraphicFramePr>
+              <a:graphicFrameLocks noChangeAspect="1"/>
+            </wp:cNvGraphicFramePr>
+            <a:graphic>
+              <a:graphicData uri="http://schemas.openxmlformats.org/drawingml/2006/picture">
+                <pic:pic>
+                  <pic:nvPicPr>
+                    <pic:cNvPr id="0" name=""/>
+                    <pic:cNvPicPr/>
+                  </pic:nvPicPr>
+                  <pic:blipFill>
+                    <a:blip r:embed="R75f715720f8f4cf5">
+                      <a:extLst>
+                        <a:ext xmlns:a="http://schemas.openxmlformats.org/drawingml/2006/main" uri="{28A0092B-C50C-407E-A947-70E740481C1C}">
+                          <a14:useLocalDpi val="0"/>
+                        </a:ext>
+                      </a:extLst>
+                    </a:blip>
+                    <a:stretch>
+                      <a:fillRect/>
+                    </a:stretch>
+                  </pic:blipFill>
+                  <pic:spPr>
+                    <a:xfrm>
+                      <a:off x="0" y="0"/>
+                      <a:ext cx="276225" cy="200025"/>
+                    </a:xfrm>
+                    <a:prstGeom prst="rect">
+                      <a:avLst/>
+                    </a:prstGeom>
+                  </pic:spPr>
+                </pic:pic>
+              </a:graphicData>
+            </a:graphic>
+          </wp:inline>
+        </w:drawing>
+      </w:r>
+    </w:p>
+    <w:p>
+      <w:pPr>
         <w:spacing w:line="360" w:lineRule="auto"/>
         <w:jc w:val="both"/>
         <w:rPr>
@@ -3768,7 +4293,7 @@
         <w:t>1 point)</w:t>
       </w:r>
     </w:p>
-    <w:p>
+    <w:p w14:noSpellErr="1">
       <w:pPr>
         <w:spacing w:line="360" w:lineRule="auto"/>
         <w:jc w:val="both"/>
@@ -3792,7 +4317,19 @@
         <w:rPr>
           <w:lang w:val="en-US"/>
         </w:rPr>
-        <w:t xml:space="preserve"> array contain </w:t>
+        <w:t xml:space="preserve"> array </w:t>
+      </w:r>
+      <w:r>
+        <w:rPr>
+          <w:lang w:val="en-US"/>
+        </w:rPr>
+        <w:t>contain</w:t>
+      </w:r>
+      <w:r>
+        <w:rPr>
+          <w:lang w:val="en-US"/>
+        </w:rPr>
+        <w:t xml:space="preserve"> </w:t>
       </w:r>
       <w:r>
         <w:rPr>
@@ -3824,6 +4361,27 @@
         <w:spacing w:line="360" w:lineRule="auto"/>
         <w:jc w:val="both"/>
         <w:rPr>
+          <w:lang w:val="fi-FI"/>
+        </w:rPr>
+      </w:pPr>
+      <w:r>
+        <w:rPr>
+          <w:lang w:val="fi-FI"/>
+        </w:rPr>
+        <w:t>Yes</w:t>
+      </w:r>
+      <w:r>
+        <w:rPr>
+          <w:lang w:val="fi-FI"/>
+        </w:rPr>
+        <w:t xml:space="preserve"> 👍</w:t>
+      </w:r>
+    </w:p>
+    <w:p>
+      <w:pPr>
+        <w:spacing w:line="360" w:lineRule="auto"/>
+        <w:jc w:val="both"/>
+        <w:rPr>
           <w:lang w:val="en-US"/>
         </w:rPr>
       </w:pPr>
@@ -3855,8 +4413,329 @@
         <w:rPr>
           <w:lang w:val="en-US"/>
         </w:rPr>
-        <w:t xml:space="preserve"> to 1) modify an array in place or to 2) return a modified copy of an array. </w:t>
-      </w:r>
+        <w:t xml:space="preserve"> to </w:t>
+      </w:r>
+    </w:p>
+    <w:p>
+      <w:pPr>
+        <w:spacing w:line="360" w:lineRule="auto"/>
+        <w:jc w:val="both"/>
+        <w:rPr>
+          <w:lang w:val="en-US"/>
+        </w:rPr>
+      </w:pPr>
+      <w:r>
+        <w:rPr>
+          <w:lang w:val="en-US"/>
+        </w:rPr>
+        <w:t xml:space="preserve">1) </w:t>
+      </w:r>
+      <w:r>
+        <w:rPr>
+          <w:lang w:val="en-US"/>
+        </w:rPr>
+        <w:t>modify</w:t>
+      </w:r>
+      <w:r>
+        <w:rPr>
+          <w:lang w:val="en-US"/>
+        </w:rPr>
+        <w:t xml:space="preserve"> an array in place </w:t>
+      </w:r>
+    </w:p>
+    <w:p>
+      <w:pPr>
+        <w:spacing w:line="360" w:lineRule="auto"/>
+        <w:jc w:val="both"/>
+        <w:rPr>
+          <w:lang w:val="en-US"/>
+        </w:rPr>
+      </w:pPr>
+      <w:r>
+        <w:rPr>
+          <w:lang w:val="en-US"/>
+        </w:rPr>
+        <w:t xml:space="preserve">Modifying an array in place means using array methods to </w:t>
+      </w:r>
+      <w:r>
+        <w:rPr>
+          <w:lang w:val="en-US"/>
+        </w:rPr>
+        <w:t>modify</w:t>
+      </w:r>
+      <w:r>
+        <w:rPr>
+          <w:lang w:val="en-US"/>
+        </w:rPr>
+        <w:t xml:space="preserve"> the original array without assigning new values:</w:t>
+      </w:r>
+    </w:p>
+    <w:p>
+      <w:pPr>
+        <w:pStyle w:val="Normaali"/>
+        <w:spacing w:line="360" w:lineRule="auto"/>
+        <w:jc w:val="both"/>
+      </w:pPr>
+      <w:r>
+        <w:drawing>
+          <wp:inline wp14:editId="0192CF30" wp14:anchorId="5B254AB4">
+            <wp:extent cx="2914650" cy="666750"/>
+            <wp:effectExtent l="0" t="0" r="0" b="0"/>
+            <wp:docPr id="1601859363" name="" title=""/>
+            <wp:cNvGraphicFramePr>
+              <a:graphicFrameLocks noChangeAspect="1"/>
+            </wp:cNvGraphicFramePr>
+            <a:graphic>
+              <a:graphicData uri="http://schemas.openxmlformats.org/drawingml/2006/picture">
+                <pic:pic>
+                  <pic:nvPicPr>
+                    <pic:cNvPr id="0" name=""/>
+                    <pic:cNvPicPr/>
+                  </pic:nvPicPr>
+                  <pic:blipFill>
+                    <a:blip r:embed="Re6d8fabebe734b1f">
+                      <a:extLst>
+                        <a:ext xmlns:a="http://schemas.openxmlformats.org/drawingml/2006/main" uri="{28A0092B-C50C-407E-A947-70E740481C1C}">
+                          <a14:useLocalDpi val="0"/>
+                        </a:ext>
+                      </a:extLst>
+                    </a:blip>
+                    <a:stretch>
+                      <a:fillRect/>
+                    </a:stretch>
+                  </pic:blipFill>
+                  <pic:spPr>
+                    <a:xfrm>
+                      <a:off x="0" y="0"/>
+                      <a:ext cx="2914650" cy="666750"/>
+                    </a:xfrm>
+                    <a:prstGeom prst="rect">
+                      <a:avLst/>
+                    </a:prstGeom>
+                  </pic:spPr>
+                </pic:pic>
+              </a:graphicData>
+            </a:graphic>
+          </wp:inline>
+        </w:drawing>
+      </w:r>
+    </w:p>
+    <w:p>
+      <w:pPr>
+        <w:pStyle w:val="Normaali"/>
+        <w:spacing w:line="360" w:lineRule="auto"/>
+        <w:jc w:val="both"/>
+      </w:pPr>
+      <w:r>
+        <w:rPr/>
+        <w:t>Output:</w:t>
+      </w:r>
+    </w:p>
+    <w:p>
+      <w:pPr>
+        <w:pStyle w:val="Normaali"/>
+        <w:spacing w:line="360" w:lineRule="auto"/>
+        <w:jc w:val="both"/>
+      </w:pPr>
+      <w:r>
+        <w:drawing>
+          <wp:inline wp14:editId="3742B62C" wp14:anchorId="090D0C34">
+            <wp:extent cx="1314450" cy="200025"/>
+            <wp:effectExtent l="0" t="0" r="0" b="0"/>
+            <wp:docPr id="900992927" name="" title=""/>
+            <wp:cNvGraphicFramePr>
+              <a:graphicFrameLocks noChangeAspect="1"/>
+            </wp:cNvGraphicFramePr>
+            <a:graphic>
+              <a:graphicData uri="http://schemas.openxmlformats.org/drawingml/2006/picture">
+                <pic:pic>
+                  <pic:nvPicPr>
+                    <pic:cNvPr id="0" name=""/>
+                    <pic:cNvPicPr/>
+                  </pic:nvPicPr>
+                  <pic:blipFill>
+                    <a:blip r:embed="Rcdd50a7c7f454d16">
+                      <a:extLst>
+                        <a:ext xmlns:a="http://schemas.openxmlformats.org/drawingml/2006/main" uri="{28A0092B-C50C-407E-A947-70E740481C1C}">
+                          <a14:useLocalDpi val="0"/>
+                        </a:ext>
+                      </a:extLst>
+                    </a:blip>
+                    <a:stretch>
+                      <a:fillRect/>
+                    </a:stretch>
+                  </pic:blipFill>
+                  <pic:spPr>
+                    <a:xfrm>
+                      <a:off x="0" y="0"/>
+                      <a:ext cx="1314450" cy="200025"/>
+                    </a:xfrm>
+                    <a:prstGeom prst="rect">
+                      <a:avLst/>
+                    </a:prstGeom>
+                  </pic:spPr>
+                </pic:pic>
+              </a:graphicData>
+            </a:graphic>
+          </wp:inline>
+        </w:drawing>
+      </w:r>
+    </w:p>
+    <w:p>
+      <w:pPr>
+        <w:spacing w:line="360" w:lineRule="auto"/>
+        <w:jc w:val="both"/>
+        <w:rPr>
+          <w:lang w:val="en-US"/>
+        </w:rPr>
+      </w:pPr>
+      <w:r>
+        <w:rPr>
+          <w:lang w:val="en-US"/>
+        </w:rPr>
+        <w:t xml:space="preserve">or to 2) return a modified copy of an array. </w:t>
+      </w:r>
+    </w:p>
+    <w:p>
+      <w:pPr>
+        <w:spacing w:line="360" w:lineRule="auto"/>
+        <w:jc w:val="both"/>
+        <w:rPr>
+          <w:lang w:val="en-US"/>
+        </w:rPr>
+      </w:pPr>
+      <w:r>
+        <w:rPr>
+          <w:lang w:val="en-US"/>
+        </w:rPr>
+        <w:t>Returning a modified copy of an array means creating a new copy of an array based on the original array, but leaving the original array untouched</w:t>
+      </w:r>
+      <w:r>
+        <w:rPr>
+          <w:lang w:val="en-US"/>
+        </w:rPr>
+        <w:t>:</w:t>
+      </w:r>
+    </w:p>
+    <w:p>
+      <w:pPr>
+        <w:pStyle w:val="Normaali"/>
+        <w:spacing w:line="360" w:lineRule="auto"/>
+        <w:jc w:val="both"/>
+      </w:pPr>
+      <w:r>
+        <w:drawing>
+          <wp:inline wp14:editId="36B751C7" wp14:anchorId="567197BD">
+            <wp:extent cx="4095750" cy="790575"/>
+            <wp:effectExtent l="0" t="0" r="0" b="0"/>
+            <wp:docPr id="407172182" name="" title=""/>
+            <wp:cNvGraphicFramePr>
+              <a:graphicFrameLocks noChangeAspect="1"/>
+            </wp:cNvGraphicFramePr>
+            <a:graphic>
+              <a:graphicData uri="http://schemas.openxmlformats.org/drawingml/2006/picture">
+                <pic:pic>
+                  <pic:nvPicPr>
+                    <pic:cNvPr id="0" name=""/>
+                    <pic:cNvPicPr/>
+                  </pic:nvPicPr>
+                  <pic:blipFill>
+                    <a:blip r:embed="R376fb2371c8d4baf">
+                      <a:extLst>
+                        <a:ext xmlns:a="http://schemas.openxmlformats.org/drawingml/2006/main" uri="{28A0092B-C50C-407E-A947-70E740481C1C}">
+                          <a14:useLocalDpi val="0"/>
+                        </a:ext>
+                      </a:extLst>
+                    </a:blip>
+                    <a:stretch>
+                      <a:fillRect/>
+                    </a:stretch>
+                  </pic:blipFill>
+                  <pic:spPr>
+                    <a:xfrm>
+                      <a:off x="0" y="0"/>
+                      <a:ext cx="4095750" cy="790575"/>
+                    </a:xfrm>
+                    <a:prstGeom prst="rect">
+                      <a:avLst/>
+                    </a:prstGeom>
+                  </pic:spPr>
+                </pic:pic>
+              </a:graphicData>
+            </a:graphic>
+          </wp:inline>
+        </w:drawing>
+      </w:r>
+    </w:p>
+    <w:p>
+      <w:pPr>
+        <w:pStyle w:val="Normaali"/>
+        <w:spacing w:line="360" w:lineRule="auto"/>
+        <w:jc w:val="both"/>
+      </w:pPr>
+      <w:r>
+        <w:rPr/>
+        <w:t>Output:</w:t>
+      </w:r>
+    </w:p>
+    <w:p>
+      <w:pPr>
+        <w:pStyle w:val="Normaali"/>
+        <w:spacing w:line="360" w:lineRule="auto"/>
+        <w:jc w:val="both"/>
+      </w:pPr>
+      <w:r>
+        <w:drawing>
+          <wp:inline wp14:editId="4D90481D" wp14:anchorId="768D7DE2">
+            <wp:extent cx="1181100" cy="466725"/>
+            <wp:effectExtent l="0" t="0" r="0" b="0"/>
+            <wp:docPr id="348776090" name="" title=""/>
+            <wp:cNvGraphicFramePr>
+              <a:graphicFrameLocks noChangeAspect="1"/>
+            </wp:cNvGraphicFramePr>
+            <a:graphic>
+              <a:graphicData uri="http://schemas.openxmlformats.org/drawingml/2006/picture">
+                <pic:pic>
+                  <pic:nvPicPr>
+                    <pic:cNvPr id="0" name=""/>
+                    <pic:cNvPicPr/>
+                  </pic:nvPicPr>
+                  <pic:blipFill>
+                    <a:blip r:embed="R2eca640c11af45c1">
+                      <a:extLst>
+                        <a:ext xmlns:a="http://schemas.openxmlformats.org/drawingml/2006/main" uri="{28A0092B-C50C-407E-A947-70E740481C1C}">
+                          <a14:useLocalDpi val="0"/>
+                        </a:ext>
+                      </a:extLst>
+                    </a:blip>
+                    <a:stretch>
+                      <a:fillRect/>
+                    </a:stretch>
+                  </pic:blipFill>
+                  <pic:spPr>
+                    <a:xfrm>
+                      <a:off x="0" y="0"/>
+                      <a:ext cx="1181100" cy="466725"/>
+                    </a:xfrm>
+                    <a:prstGeom prst="rect">
+                      <a:avLst/>
+                    </a:prstGeom>
+                  </pic:spPr>
+                </pic:pic>
+              </a:graphicData>
+            </a:graphic>
+          </wp:inline>
+        </w:drawing>
+      </w:r>
+    </w:p>
+    <w:p>
+      <w:pPr>
+        <w:spacing w:line="360" w:lineRule="auto"/>
+        <w:jc w:val="both"/>
+        <w:rPr>
+          <w:lang w:val="en-US"/>
+        </w:rPr>
+      </w:pPr>
       <w:r>
         <w:rPr>
           <w:lang w:val="en-US"/>
@@ -3873,7 +4752,19 @@
         <w:rPr>
           <w:lang w:val="en-US"/>
         </w:rPr>
-        <w:t xml:space="preserve">method that modifies </w:t>
+        <w:t xml:space="preserve">method that </w:t>
+      </w:r>
+      <w:r>
+        <w:rPr>
+          <w:lang w:val="en-US"/>
+        </w:rPr>
+        <w:t>modifies</w:t>
+      </w:r>
+      <w:r>
+        <w:rPr>
+          <w:lang w:val="en-US"/>
+        </w:rPr>
+        <w:t xml:space="preserve"> </w:t>
       </w:r>
       <w:r>
         <w:rPr>
@@ -3924,6 +4815,48 @@
         <w:rPr>
           <w:lang w:val="en-US"/>
         </w:rPr>
+        <w:t>.push</w:t>
+      </w:r>
+      <w:r>
+        <w:rPr>
+          <w:lang w:val="en-US"/>
+        </w:rPr>
+        <w:t>() modifies an array in place</w:t>
+      </w:r>
+    </w:p>
+    <w:p>
+      <w:pPr>
+        <w:spacing w:line="360" w:lineRule="auto"/>
+        <w:jc w:val="both"/>
+        <w:rPr>
+          <w:lang w:val="en-US"/>
+        </w:rPr>
+      </w:pPr>
+      <w:r>
+        <w:rPr>
+          <w:lang w:val="en-US"/>
+        </w:rPr>
+        <w:t>.map</w:t>
+      </w:r>
+      <w:r>
+        <w:rPr>
+          <w:lang w:val="en-US"/>
+        </w:rPr>
+        <w:t xml:space="preserve">() returns a modified copy </w:t>
+      </w:r>
+    </w:p>
+    <w:p>
+      <w:pPr>
+        <w:spacing w:line="360" w:lineRule="auto"/>
+        <w:jc w:val="both"/>
+        <w:rPr>
+          <w:lang w:val="en-US"/>
+        </w:rPr>
+      </w:pPr>
+      <w:r>
+        <w:rPr>
+          <w:lang w:val="en-US"/>
+        </w:rPr>
         <w:t xml:space="preserve">c. What does it mean that a JavaScript array is </w:t>
       </w:r>
       <w:r>
@@ -3945,6 +4878,78 @@
         <w:rPr>
           <w:lang w:val="en-US"/>
         </w:rPr>
+        <w:t>It means that JavaScript arrays can be modified in the following ways:</w:t>
+      </w:r>
+    </w:p>
+    <w:p>
+      <w:pPr>
+        <w:spacing w:line="360" w:lineRule="auto"/>
+        <w:jc w:val="both"/>
+        <w:rPr>
+          <w:lang w:val="en-US"/>
+        </w:rPr>
+      </w:pPr>
+      <w:r>
+        <w:rPr>
+          <w:lang w:val="en-US"/>
+        </w:rPr>
+        <w:t>Elements of the array can be changed</w:t>
+      </w:r>
+    </w:p>
+    <w:p>
+      <w:pPr>
+        <w:spacing w:line="360" w:lineRule="auto"/>
+        <w:jc w:val="both"/>
+        <w:rPr>
+          <w:lang w:val="en-US"/>
+        </w:rPr>
+      </w:pPr>
+      <w:r>
+        <w:rPr>
+          <w:lang w:val="en-US"/>
+        </w:rPr>
+        <w:t xml:space="preserve">New elements can be </w:t>
+      </w:r>
+      <w:r>
+        <w:rPr>
+          <w:lang w:val="en-US"/>
+        </w:rPr>
+        <w:t>added</w:t>
+      </w:r>
+      <w:r>
+        <w:rPr>
+          <w:lang w:val="en-US"/>
+        </w:rPr>
+        <w:t xml:space="preserve"> and existing elements can be removed</w:t>
+      </w:r>
+    </w:p>
+    <w:p>
+      <w:pPr>
+        <w:spacing w:line="360" w:lineRule="auto"/>
+        <w:jc w:val="both"/>
+        <w:rPr>
+          <w:lang w:val="en-US"/>
+        </w:rPr>
+      </w:pPr>
+      <w:r>
+        <w:rPr>
+          <w:lang w:val="en-US"/>
+        </w:rPr>
+        <w:t>The length of the array can be changed without adding or removing elements.</w:t>
+      </w:r>
+    </w:p>
+    <w:p>
+      <w:pPr>
+        <w:spacing w:line="360" w:lineRule="auto"/>
+        <w:jc w:val="both"/>
+        <w:rPr>
+          <w:lang w:val="en-US"/>
+        </w:rPr>
+      </w:pPr>
+      <w:r>
+        <w:rPr>
+          <w:lang w:val="en-US"/>
+        </w:rPr>
         <w:t>d</w:t>
       </w:r>
       <w:r>
@@ -4022,15 +5027,993 @@
         </w:rPr>
         <w:t xml:space="preserve">let array2 = </w:t>
       </w:r>
+      <w:r>
+        <w:rPr>
+          <w:rFonts w:ascii="Courier New" w:hAnsi="Courier New" w:cs="Courier New"/>
+          <w:lang w:val="en-US"/>
+        </w:rPr>
+        <w:t>array1;</w:t>
+      </w:r>
+    </w:p>
+    <w:p>
+      <w:pPr>
+        <w:spacing w:line="360" w:lineRule="auto"/>
+        <w:jc w:val="both"/>
+        <w:rPr>
+          <w:lang w:val="fi-FI"/>
+        </w:rPr>
+      </w:pPr>
+      <w:r>
+        <w:rPr>
+          <w:lang w:val="fi-FI"/>
+        </w:rPr>
+        <w:t>There</w:t>
+      </w:r>
+      <w:r>
+        <w:rPr>
+          <w:lang w:val="fi-FI"/>
+        </w:rPr>
+        <w:t xml:space="preserve"> is </w:t>
+      </w:r>
+      <w:r>
+        <w:rPr>
+          <w:lang w:val="fi-FI"/>
+        </w:rPr>
+        <w:t>only</w:t>
+      </w:r>
+      <w:r>
+        <w:rPr>
+          <w:lang w:val="fi-FI"/>
+        </w:rPr>
+        <w:t xml:space="preserve"> </w:t>
+      </w:r>
+      <w:r>
+        <w:rPr>
+          <w:lang w:val="fi-FI"/>
+        </w:rPr>
+        <w:t>one</w:t>
+      </w:r>
+      <w:r>
+        <w:rPr>
+          <w:lang w:val="fi-FI"/>
+        </w:rPr>
+        <w:t xml:space="preserve"> </w:t>
+      </w:r>
+      <w:r>
+        <w:rPr>
+          <w:lang w:val="fi-FI"/>
+        </w:rPr>
+        <w:t>array</w:t>
+      </w:r>
+      <w:r>
+        <w:rPr>
+          <w:lang w:val="fi-FI"/>
+        </w:rPr>
+        <w:t xml:space="preserve"> at </w:t>
+      </w:r>
+      <w:r>
+        <w:rPr>
+          <w:lang w:val="fi-FI"/>
+        </w:rPr>
+        <w:t>the</w:t>
+      </w:r>
+      <w:r>
+        <w:rPr>
+          <w:lang w:val="fi-FI"/>
+        </w:rPr>
+        <w:t xml:space="preserve"> </w:t>
+      </w:r>
+      <w:r>
+        <w:rPr>
+          <w:lang w:val="fi-FI"/>
+        </w:rPr>
+        <w:t>end</w:t>
+      </w:r>
+      <w:r>
+        <w:rPr>
+          <w:lang w:val="fi-FI"/>
+        </w:rPr>
+        <w:t xml:space="preserve">, </w:t>
+      </w:r>
+      <w:r>
+        <w:rPr>
+          <w:lang w:val="fi-FI"/>
+        </w:rPr>
+        <w:t>since</w:t>
+      </w:r>
+      <w:r>
+        <w:rPr>
+          <w:lang w:val="fi-FI"/>
+        </w:rPr>
+        <w:t xml:space="preserve"> array2 is </w:t>
+      </w:r>
+      <w:r>
+        <w:rPr>
+          <w:lang w:val="fi-FI"/>
+        </w:rPr>
+        <w:t>not</w:t>
+      </w:r>
+      <w:r>
+        <w:rPr>
+          <w:lang w:val="fi-FI"/>
+        </w:rPr>
+        <w:t xml:space="preserve"> a </w:t>
+      </w:r>
+      <w:r>
+        <w:rPr>
+          <w:lang w:val="fi-FI"/>
+        </w:rPr>
+        <w:t>modified</w:t>
+      </w:r>
+      <w:r>
+        <w:rPr>
+          <w:lang w:val="fi-FI"/>
+        </w:rPr>
+        <w:t xml:space="preserve"> version of array1, it just </w:t>
+      </w:r>
+      <w:r>
+        <w:rPr>
+          <w:lang w:val="fi-FI"/>
+        </w:rPr>
+        <w:t>points</w:t>
+      </w:r>
+      <w:r>
+        <w:rPr>
+          <w:lang w:val="fi-FI"/>
+        </w:rPr>
+        <w:t xml:space="preserve"> to </w:t>
+      </w:r>
+      <w:r>
+        <w:rPr>
+          <w:lang w:val="fi-FI"/>
+        </w:rPr>
+        <w:t>that</w:t>
+      </w:r>
+      <w:r>
+        <w:rPr>
+          <w:lang w:val="fi-FI"/>
+        </w:rPr>
+        <w:t xml:space="preserve"> </w:t>
+      </w:r>
+      <w:r>
+        <w:rPr>
+          <w:lang w:val="fi-FI"/>
+        </w:rPr>
+        <w:t>array</w:t>
+      </w:r>
+      <w:r>
+        <w:rPr>
+          <w:lang w:val="fi-FI"/>
+        </w:rPr>
+        <w:t>.</w:t>
+      </w:r>
+    </w:p>
+    <w:p>
+      <w:pPr>
+        <w:spacing w:line="360" w:lineRule="auto"/>
+        <w:jc w:val="both"/>
+        <w:rPr>
+          <w:b/>
+          <w:lang w:val="en-US"/>
+        </w:rPr>
+      </w:pPr>
+      <w:r>
+        <w:rPr>
+          <w:b/>
+          <w:lang w:val="en-US"/>
+        </w:rPr>
+        <w:t>7</w:t>
+      </w:r>
+      <w:r>
+        <w:rPr>
+          <w:b/>
+          <w:lang w:val="en-US"/>
+        </w:rPr>
+        <w:t xml:space="preserve">. </w:t>
+      </w:r>
+      <w:r>
+        <w:rPr>
+          <w:b/>
+          <w:lang w:val="en-US"/>
+        </w:rPr>
+        <w:t xml:space="preserve">Working with </w:t>
+      </w:r>
+      <w:r>
+        <w:rPr>
+          <w:b/>
+          <w:lang w:val="en-US"/>
+        </w:rPr>
+        <w:t xml:space="preserve">JavaScript </w:t>
+      </w:r>
+      <w:r>
+        <w:rPr>
+          <w:b/>
+          <w:lang w:val="en-US"/>
+        </w:rPr>
+        <w:t>a</w:t>
+      </w:r>
+      <w:r>
+        <w:rPr>
+          <w:b/>
+          <w:lang w:val="en-US"/>
+        </w:rPr>
+        <w:t>rrays</w:t>
+      </w:r>
+      <w:r>
+        <w:rPr>
+          <w:b/>
+          <w:lang w:val="en-US"/>
+        </w:rPr>
+        <w:t xml:space="preserve"> (2 points)</w:t>
+      </w:r>
+    </w:p>
+    <w:p>
+      <w:pPr>
+        <w:spacing w:line="360" w:lineRule="auto"/>
+        <w:jc w:val="both"/>
+        <w:rPr>
+          <w:lang w:val="en-US"/>
+        </w:rPr>
+      </w:pPr>
+      <w:r>
+        <w:rPr>
+          <w:lang w:val="en-US"/>
+        </w:rPr>
+        <w:t>Let’s</w:t>
+      </w:r>
+      <w:r>
+        <w:rPr>
+          <w:lang w:val="en-US"/>
+        </w:rPr>
+        <w:t xml:space="preserve"> </w:t>
+      </w:r>
+      <w:r>
+        <w:rPr>
+          <w:lang w:val="en-US"/>
+        </w:rPr>
+        <w:t xml:space="preserve">use the </w:t>
+      </w:r>
+      <w:r>
+        <w:rPr>
+          <w:lang w:val="en-US"/>
+        </w:rPr>
+        <w:t xml:space="preserve">array </w:t>
+      </w:r>
+      <w:r>
+        <w:rPr>
+          <w:rFonts w:ascii="Courier New" w:hAnsi="Courier New" w:cs="Courier New"/>
+          <w:lang w:val="en-US"/>
+        </w:rPr>
+        <w:t>distances = [ 16</w:t>
+      </w:r>
+      <w:r>
+        <w:rPr>
+          <w:rFonts w:ascii="Courier New" w:hAnsi="Courier New" w:cs="Courier New"/>
+          <w:lang w:val="en-US"/>
+        </w:rPr>
+        <w:t>4</w:t>
+      </w:r>
+      <w:r>
+        <w:rPr>
+          <w:rFonts w:ascii="Courier New" w:hAnsi="Courier New" w:cs="Courier New"/>
+          <w:lang w:val="en-US"/>
+        </w:rPr>
+        <w:t xml:space="preserve">, </w:t>
+      </w:r>
+      <w:r>
+        <w:rPr>
+          <w:rFonts w:ascii="Courier New" w:hAnsi="Courier New" w:cs="Courier New"/>
+          <w:lang w:val="en-US"/>
+        </w:rPr>
+        <w:t>5</w:t>
+      </w:r>
+      <w:r>
+        <w:rPr>
+          <w:rFonts w:ascii="Courier New" w:hAnsi="Courier New" w:cs="Courier New"/>
+          <w:lang w:val="en-US"/>
+        </w:rPr>
+        <w:t xml:space="preserve">6, </w:t>
+      </w:r>
+      <w:r>
+        <w:rPr>
+          <w:rFonts w:ascii="Courier New" w:hAnsi="Courier New" w:cs="Courier New"/>
+          <w:lang w:val="en-US"/>
+        </w:rPr>
+        <w:t>2</w:t>
+      </w:r>
+      <w:r>
+        <w:rPr>
+          <w:rFonts w:ascii="Courier New" w:hAnsi="Courier New" w:cs="Courier New"/>
+          <w:lang w:val="en-US"/>
+        </w:rPr>
+        <w:t>48, 12, 81, 181</w:t>
+      </w:r>
+      <w:r>
+        <w:rPr>
+          <w:rFonts w:ascii="Courier New" w:hAnsi="Courier New" w:cs="Courier New"/>
+          <w:lang w:val="en-US"/>
+        </w:rPr>
+        <w:t xml:space="preserve">, </w:t>
+      </w:r>
       <w:proofErr w:type="gramStart"/>
       <w:r>
         <w:rPr>
           <w:rFonts w:ascii="Courier New" w:hAnsi="Courier New" w:cs="Courier New"/>
           <w:lang w:val="en-US"/>
         </w:rPr>
-        <w:t>array1;</w:t>
+        <w:t>34</w:t>
+      </w:r>
+      <w:r>
+        <w:rPr>
+          <w:rFonts w:ascii="Courier New" w:hAnsi="Courier New" w:cs="Courier New"/>
+          <w:lang w:val="en-US"/>
+        </w:rPr>
+        <w:t xml:space="preserve"> ]</w:t>
       </w:r>
       <w:proofErr w:type="gramEnd"/>
+      <w:r>
+        <w:rPr>
+          <w:lang w:val="en-US"/>
+        </w:rPr>
+        <w:t xml:space="preserve">. </w:t>
+      </w:r>
+    </w:p>
+    <w:p>
+      <w:pPr>
+        <w:spacing w:line="360" w:lineRule="auto"/>
+        <w:jc w:val="both"/>
+        <w:rPr>
+          <w:lang w:val="en-US"/>
+        </w:rPr>
+      </w:pPr>
+      <w:r>
+        <w:rPr>
+          <w:lang w:val="en-US"/>
+        </w:rPr>
+        <w:t>a. Write a code clip that returns the length of the array.</w:t>
+      </w:r>
+      <w:r>
+        <w:rPr>
+          <w:lang w:val="en-US"/>
+        </w:rPr>
+        <w:t xml:space="preserve"> (0,5 points)</w:t>
+      </w:r>
+    </w:p>
+    <w:p>
+      <w:pPr>
+        <w:pStyle w:val="Normaali"/>
+        <w:spacing w:line="360" w:lineRule="auto"/>
+        <w:jc w:val="both"/>
+      </w:pPr>
+      <w:r>
+        <w:drawing>
+          <wp:inline wp14:editId="5964B948" wp14:anchorId="6E62B161">
+            <wp:extent cx="4448175" cy="381000"/>
+            <wp:effectExtent l="0" t="0" r="0" b="0"/>
+            <wp:docPr id="1930233597" name="" title=""/>
+            <wp:cNvGraphicFramePr>
+              <a:graphicFrameLocks noChangeAspect="1"/>
+            </wp:cNvGraphicFramePr>
+            <a:graphic>
+              <a:graphicData uri="http://schemas.openxmlformats.org/drawingml/2006/picture">
+                <pic:pic>
+                  <pic:nvPicPr>
+                    <pic:cNvPr id="0" name=""/>
+                    <pic:cNvPicPr/>
+                  </pic:nvPicPr>
+                  <pic:blipFill>
+                    <a:blip r:embed="R4016dda673f84f8d">
+                      <a:extLst>
+                        <a:ext xmlns:a="http://schemas.openxmlformats.org/drawingml/2006/main" uri="{28A0092B-C50C-407E-A947-70E740481C1C}">
+                          <a14:useLocalDpi val="0"/>
+                        </a:ext>
+                      </a:extLst>
+                    </a:blip>
+                    <a:stretch>
+                      <a:fillRect/>
+                    </a:stretch>
+                  </pic:blipFill>
+                  <pic:spPr>
+                    <a:xfrm>
+                      <a:off x="0" y="0"/>
+                      <a:ext cx="4448175" cy="381000"/>
+                    </a:xfrm>
+                    <a:prstGeom prst="rect">
+                      <a:avLst/>
+                    </a:prstGeom>
+                  </pic:spPr>
+                </pic:pic>
+              </a:graphicData>
+            </a:graphic>
+          </wp:inline>
+        </w:drawing>
+      </w:r>
+    </w:p>
+    <w:p>
+      <w:pPr>
+        <w:spacing w:line="360" w:lineRule="auto"/>
+        <w:jc w:val="both"/>
+        <w:rPr>
+          <w:lang w:val="en-US"/>
+        </w:rPr>
+      </w:pPr>
+      <w:r>
+        <w:rPr>
+          <w:lang w:val="en-US"/>
+        </w:rPr>
+        <w:t xml:space="preserve">b. </w:t>
+      </w:r>
+      <w:r>
+        <w:rPr>
+          <w:lang w:val="en-US"/>
+        </w:rPr>
+        <w:t xml:space="preserve">Write </w:t>
+      </w:r>
+      <w:r>
+        <w:rPr>
+          <w:lang w:val="en-US"/>
+        </w:rPr>
+        <w:t xml:space="preserve">a </w:t>
+      </w:r>
+      <w:r>
+        <w:rPr>
+          <w:lang w:val="en-US"/>
+        </w:rPr>
+        <w:t xml:space="preserve">code clip that adds the distances </w:t>
+      </w:r>
+      <w:r>
+        <w:rPr>
+          <w:rFonts w:ascii="Courier New" w:hAnsi="Courier New" w:cs="Courier New"/>
+          <w:lang w:val="en-US"/>
+        </w:rPr>
+        <w:t>8</w:t>
+      </w:r>
+      <w:r>
+        <w:rPr>
+          <w:lang w:val="en-US"/>
+        </w:rPr>
+        <w:t xml:space="preserve">, </w:t>
+      </w:r>
+      <w:r>
+        <w:rPr>
+          <w:rFonts w:ascii="Courier New" w:hAnsi="Courier New" w:cs="Courier New"/>
+          <w:lang w:val="en-US"/>
+        </w:rPr>
+        <w:t>33</w:t>
+      </w:r>
+      <w:r>
+        <w:rPr>
+          <w:lang w:val="en-US"/>
+        </w:rPr>
+        <w:t xml:space="preserve"> and </w:t>
+      </w:r>
+      <w:r>
+        <w:rPr>
+          <w:rFonts w:ascii="Courier New" w:hAnsi="Courier New" w:cs="Courier New"/>
+          <w:lang w:val="en-US"/>
+        </w:rPr>
+        <w:t>7</w:t>
+      </w:r>
+      <w:r>
+        <w:rPr>
+          <w:lang w:val="en-US"/>
+        </w:rPr>
+        <w:t xml:space="preserve">6 </w:t>
+      </w:r>
+      <w:r>
+        <w:rPr>
+          <w:lang w:val="en-US"/>
+        </w:rPr>
+        <w:t>at</w:t>
+      </w:r>
+      <w:r>
+        <w:rPr>
+          <w:lang w:val="en-US"/>
+        </w:rPr>
+        <w:t xml:space="preserve"> the end of the array and in this order. Use one </w:t>
+      </w:r>
+      <w:r>
+        <w:rPr>
+          <w:lang w:val="en-US"/>
+        </w:rPr>
+        <w:t xml:space="preserve">of </w:t>
+      </w:r>
+      <w:r>
+        <w:rPr>
+          <w:lang w:val="en-US"/>
+        </w:rPr>
+        <w:t xml:space="preserve">the array methods. </w:t>
+      </w:r>
+      <w:r>
+        <w:rPr>
+          <w:lang w:val="en-US"/>
+        </w:rPr>
+        <w:t>(0,5 points)</w:t>
+      </w:r>
+    </w:p>
+    <w:p>
+      <w:pPr>
+        <w:pStyle w:val="Normaali"/>
+        <w:spacing w:line="360" w:lineRule="auto"/>
+        <w:jc w:val="both"/>
+      </w:pPr>
+      <w:r>
+        <w:drawing>
+          <wp:inline wp14:editId="25FC7D84" wp14:anchorId="7B67BD93">
+            <wp:extent cx="4486275" cy="828675"/>
+            <wp:effectExtent l="0" t="0" r="0" b="0"/>
+            <wp:docPr id="1836420291" name="" title=""/>
+            <wp:cNvGraphicFramePr>
+              <a:graphicFrameLocks noChangeAspect="1"/>
+            </wp:cNvGraphicFramePr>
+            <a:graphic>
+              <a:graphicData uri="http://schemas.openxmlformats.org/drawingml/2006/picture">
+                <pic:pic>
+                  <pic:nvPicPr>
+                    <pic:cNvPr id="0" name=""/>
+                    <pic:cNvPicPr/>
+                  </pic:nvPicPr>
+                  <pic:blipFill>
+                    <a:blip r:embed="R0dc46029861a4f2f">
+                      <a:extLst>
+                        <a:ext xmlns:a="http://schemas.openxmlformats.org/drawingml/2006/main" uri="{28A0092B-C50C-407E-A947-70E740481C1C}">
+                          <a14:useLocalDpi val="0"/>
+                        </a:ext>
+                      </a:extLst>
+                    </a:blip>
+                    <a:stretch>
+                      <a:fillRect/>
+                    </a:stretch>
+                  </pic:blipFill>
+                  <pic:spPr>
+                    <a:xfrm>
+                      <a:off x="0" y="0"/>
+                      <a:ext cx="4486275" cy="828675"/>
+                    </a:xfrm>
+                    <a:prstGeom prst="rect">
+                      <a:avLst/>
+                    </a:prstGeom>
+                  </pic:spPr>
+                </pic:pic>
+              </a:graphicData>
+            </a:graphic>
+          </wp:inline>
+        </w:drawing>
+      </w:r>
+    </w:p>
+    <w:p>
+      <w:pPr>
+        <w:pStyle w:val="Normaali"/>
+        <w:spacing w:line="360" w:lineRule="auto"/>
+        <w:jc w:val="both"/>
+      </w:pPr>
+      <w:r>
+        <w:rPr/>
+        <w:t>The output:</w:t>
+      </w:r>
+    </w:p>
+    <w:p>
+      <w:pPr>
+        <w:pStyle w:val="Normaali"/>
+        <w:spacing w:line="360" w:lineRule="auto"/>
+        <w:jc w:val="both"/>
+      </w:pPr>
+      <w:r>
+        <w:drawing>
+          <wp:inline wp14:editId="21A497BB" wp14:anchorId="78A398E0">
+            <wp:extent cx="1809750" cy="857250"/>
+            <wp:effectExtent l="0" t="0" r="0" b="0"/>
+            <wp:docPr id="884708829" name="" title=""/>
+            <wp:cNvGraphicFramePr>
+              <a:graphicFrameLocks noChangeAspect="1"/>
+            </wp:cNvGraphicFramePr>
+            <a:graphic>
+              <a:graphicData uri="http://schemas.openxmlformats.org/drawingml/2006/picture">
+                <pic:pic>
+                  <pic:nvPicPr>
+                    <pic:cNvPr id="0" name=""/>
+                    <pic:cNvPicPr/>
+                  </pic:nvPicPr>
+                  <pic:blipFill>
+                    <a:blip r:embed="Ra36ba188cd794951">
+                      <a:extLst>
+                        <a:ext xmlns:a="http://schemas.openxmlformats.org/drawingml/2006/main" uri="{28A0092B-C50C-407E-A947-70E740481C1C}">
+                          <a14:useLocalDpi val="0"/>
+                        </a:ext>
+                      </a:extLst>
+                    </a:blip>
+                    <a:stretch>
+                      <a:fillRect/>
+                    </a:stretch>
+                  </pic:blipFill>
+                  <pic:spPr>
+                    <a:xfrm>
+                      <a:off x="0" y="0"/>
+                      <a:ext cx="1809750" cy="857250"/>
+                    </a:xfrm>
+                    <a:prstGeom prst="rect">
+                      <a:avLst/>
+                    </a:prstGeom>
+                  </pic:spPr>
+                </pic:pic>
+              </a:graphicData>
+            </a:graphic>
+          </wp:inline>
+        </w:drawing>
+      </w:r>
+    </w:p>
+    <w:p>
+      <w:pPr>
+        <w:spacing w:line="360" w:lineRule="auto"/>
+        <w:jc w:val="both"/>
+        <w:rPr>
+          <w:lang w:val="en-US"/>
+        </w:rPr>
+      </w:pPr>
+      <w:r>
+        <w:rPr>
+          <w:lang w:val="en-US"/>
+        </w:rPr>
+        <w:t xml:space="preserve">c. </w:t>
+      </w:r>
+      <w:r>
+        <w:rPr>
+          <w:lang w:val="en-US"/>
+        </w:rPr>
+        <w:t xml:space="preserve">Write a code </w:t>
+      </w:r>
+      <w:r>
+        <w:rPr>
+          <w:lang w:val="en-US"/>
+        </w:rPr>
+        <w:t xml:space="preserve">clip </w:t>
+      </w:r>
+      <w:r>
+        <w:rPr>
+          <w:lang w:val="en-US"/>
+        </w:rPr>
+        <w:t xml:space="preserve">that removes the number </w:t>
+      </w:r>
+      <w:r>
+        <w:rPr>
+          <w:rFonts w:ascii="Courier New" w:hAnsi="Courier New" w:cs="Courier New"/>
+          <w:lang w:val="en-US"/>
+        </w:rPr>
+        <w:t>2</w:t>
+      </w:r>
+      <w:r>
+        <w:rPr>
+          <w:rFonts w:ascii="Courier New" w:hAnsi="Courier New" w:cs="Courier New"/>
+          <w:lang w:val="en-US"/>
+        </w:rPr>
+        <w:t>48</w:t>
+      </w:r>
+      <w:r>
+        <w:rPr>
+          <w:lang w:val="en-US"/>
+        </w:rPr>
+        <w:t xml:space="preserve"> from the array</w:t>
+      </w:r>
+      <w:r>
+        <w:rPr>
+          <w:lang w:val="en-US"/>
+        </w:rPr>
+        <w:t xml:space="preserve"> in place</w:t>
+      </w:r>
+      <w:r>
+        <w:rPr>
+          <w:lang w:val="en-US"/>
+        </w:rPr>
+        <w:t xml:space="preserve">. Use </w:t>
+      </w:r>
+      <w:r>
+        <w:rPr>
+          <w:lang w:val="en-US"/>
+        </w:rPr>
+        <w:t xml:space="preserve">an </w:t>
+      </w:r>
+      <w:r>
+        <w:rPr>
+          <w:lang w:val="en-US"/>
+        </w:rPr>
+        <w:t xml:space="preserve">array method. </w:t>
+      </w:r>
+      <w:r>
+        <w:rPr>
+          <w:lang w:val="en-US"/>
+        </w:rPr>
+        <w:t>A tip: One of the methods to</w:t>
+      </w:r>
+      <w:r>
+        <w:rPr>
+          <w:lang w:val="en-US"/>
+        </w:rPr>
+        <w:t xml:space="preserve"> </w:t>
+      </w:r>
+      <w:r>
+        <w:rPr>
+          <w:lang w:val="en-US"/>
+        </w:rPr>
+        <w:t>consider</w:t>
+      </w:r>
+      <w:r>
+        <w:rPr>
+          <w:lang w:val="en-US"/>
+        </w:rPr>
+        <w:t xml:space="preserve"> could </w:t>
+      </w:r>
+      <w:r>
+        <w:rPr>
+          <w:lang w:val="en-US"/>
+        </w:rPr>
+        <w:t xml:space="preserve">be </w:t>
+      </w:r>
+      <w:r>
+        <w:rPr>
+          <w:rFonts w:ascii="Courier New" w:hAnsi="Courier New" w:cs="Courier New"/>
+          <w:lang w:val="en-US"/>
+        </w:rPr>
+        <w:t>splice</w:t>
+      </w:r>
+      <w:r>
+        <w:rPr>
+          <w:lang w:val="en-US"/>
+        </w:rPr>
+        <w:t>.</w:t>
+      </w:r>
+      <w:r>
+        <w:rPr>
+          <w:lang w:val="en-US"/>
+        </w:rPr>
+        <w:t xml:space="preserve"> (</w:t>
+      </w:r>
+      <w:r>
+        <w:rPr>
+          <w:lang w:val="en-US"/>
+        </w:rPr>
+        <w:t>0,5</w:t>
+      </w:r>
+      <w:r>
+        <w:rPr>
+          <w:lang w:val="en-US"/>
+        </w:rPr>
+        <w:t xml:space="preserve"> points)</w:t>
+      </w:r>
+    </w:p>
+    <w:p>
+      <w:pPr>
+        <w:pStyle w:val="Normaali"/>
+        <w:spacing w:line="360" w:lineRule="auto"/>
+        <w:jc w:val="both"/>
+      </w:pPr>
+      <w:r>
+        <w:drawing>
+          <wp:inline wp14:editId="03CA8059" wp14:anchorId="1974D536">
+            <wp:extent cx="4495800" cy="866775"/>
+            <wp:effectExtent l="0" t="0" r="0" b="0"/>
+            <wp:docPr id="758014758" name="" title=""/>
+            <wp:cNvGraphicFramePr>
+              <a:graphicFrameLocks noChangeAspect="1"/>
+            </wp:cNvGraphicFramePr>
+            <a:graphic>
+              <a:graphicData uri="http://schemas.openxmlformats.org/drawingml/2006/picture">
+                <pic:pic>
+                  <pic:nvPicPr>
+                    <pic:cNvPr id="0" name=""/>
+                    <pic:cNvPicPr/>
+                  </pic:nvPicPr>
+                  <pic:blipFill>
+                    <a:blip r:embed="R0ef77bf38d4149d9">
+                      <a:extLst>
+                        <a:ext xmlns:a="http://schemas.openxmlformats.org/drawingml/2006/main" uri="{28A0092B-C50C-407E-A947-70E740481C1C}">
+                          <a14:useLocalDpi val="0"/>
+                        </a:ext>
+                      </a:extLst>
+                    </a:blip>
+                    <a:stretch>
+                      <a:fillRect/>
+                    </a:stretch>
+                  </pic:blipFill>
+                  <pic:spPr>
+                    <a:xfrm>
+                      <a:off x="0" y="0"/>
+                      <a:ext cx="4495800" cy="866775"/>
+                    </a:xfrm>
+                    <a:prstGeom prst="rect">
+                      <a:avLst/>
+                    </a:prstGeom>
+                  </pic:spPr>
+                </pic:pic>
+              </a:graphicData>
+            </a:graphic>
+          </wp:inline>
+        </w:drawing>
+      </w:r>
+    </w:p>
+    <w:p>
+      <w:pPr>
+        <w:pStyle w:val="Normaali"/>
+        <w:spacing w:line="360" w:lineRule="auto"/>
+        <w:jc w:val="both"/>
+      </w:pPr>
+      <w:r>
+        <w:rPr/>
+        <w:t>The output:</w:t>
+      </w:r>
+    </w:p>
+    <w:p>
+      <w:pPr>
+        <w:pStyle w:val="Normaali"/>
+        <w:spacing w:line="360" w:lineRule="auto"/>
+        <w:jc w:val="both"/>
+      </w:pPr>
+      <w:r>
+        <w:drawing>
+          <wp:inline wp14:editId="4080277E" wp14:anchorId="0C764143">
+            <wp:extent cx="2143125" cy="238125"/>
+            <wp:effectExtent l="0" t="0" r="0" b="0"/>
+            <wp:docPr id="1665716541" name="" title=""/>
+            <wp:cNvGraphicFramePr>
+              <a:graphicFrameLocks noChangeAspect="1"/>
+            </wp:cNvGraphicFramePr>
+            <a:graphic>
+              <a:graphicData uri="http://schemas.openxmlformats.org/drawingml/2006/picture">
+                <pic:pic>
+                  <pic:nvPicPr>
+                    <pic:cNvPr id="0" name=""/>
+                    <pic:cNvPicPr/>
+                  </pic:nvPicPr>
+                  <pic:blipFill>
+                    <a:blip r:embed="R055bba3a6c3043d4">
+                      <a:extLst>
+                        <a:ext xmlns:a="http://schemas.openxmlformats.org/drawingml/2006/main" uri="{28A0092B-C50C-407E-A947-70E740481C1C}">
+                          <a14:useLocalDpi val="0"/>
+                        </a:ext>
+                      </a:extLst>
+                    </a:blip>
+                    <a:stretch>
+                      <a:fillRect/>
+                    </a:stretch>
+                  </pic:blipFill>
+                  <pic:spPr>
+                    <a:xfrm>
+                      <a:off x="0" y="0"/>
+                      <a:ext cx="2143125" cy="238125"/>
+                    </a:xfrm>
+                    <a:prstGeom prst="rect">
+                      <a:avLst/>
+                    </a:prstGeom>
+                  </pic:spPr>
+                </pic:pic>
+              </a:graphicData>
+            </a:graphic>
+          </wp:inline>
+        </w:drawing>
+      </w:r>
+    </w:p>
+    <w:p>
+      <w:pPr>
+        <w:spacing w:line="360" w:lineRule="auto"/>
+        <w:jc w:val="both"/>
+        <w:rPr>
+          <w:lang w:val="en-US"/>
+        </w:rPr>
+      </w:pPr>
+      <w:r>
+        <w:rPr>
+          <w:lang w:val="en-US"/>
+        </w:rPr>
+        <w:t>d. Clone the a</w:t>
+      </w:r>
+      <w:r>
+        <w:rPr>
+          <w:lang w:val="en-US"/>
+        </w:rPr>
+        <w:t xml:space="preserve">rray </w:t>
+      </w:r>
+      <w:r>
+        <w:rPr>
+          <w:rFonts w:ascii="Courier New" w:hAnsi="Courier New" w:cs="Courier New"/>
+          <w:lang w:val="en-US"/>
+        </w:rPr>
+        <w:t>distances</w:t>
+      </w:r>
+      <w:r>
+        <w:rPr>
+          <w:lang w:val="en-US"/>
+        </w:rPr>
+        <w:t xml:space="preserve"> to </w:t>
+      </w:r>
+      <w:r>
+        <w:rPr>
+          <w:lang w:val="en-US"/>
+        </w:rPr>
+        <w:t>the</w:t>
+      </w:r>
+      <w:r>
+        <w:rPr>
+          <w:lang w:val="en-US"/>
+        </w:rPr>
+        <w:t xml:space="preserve"> variable </w:t>
+      </w:r>
+      <w:proofErr w:type="spellStart"/>
+      <w:r>
+        <w:rPr>
+          <w:rFonts w:ascii="Courier New" w:hAnsi="Courier New" w:cs="Courier New"/>
+          <w:lang w:val="en-US"/>
+        </w:rPr>
+        <w:t>distances_duplicate</w:t>
+      </w:r>
+      <w:proofErr w:type="spellEnd"/>
+      <w:r>
+        <w:rPr>
+          <w:lang w:val="en-US"/>
+        </w:rPr>
+        <w:t>. Use ES6 way: The spread operator.</w:t>
+      </w:r>
+      <w:r>
+        <w:rPr>
+          <w:lang w:val="en-US"/>
+        </w:rPr>
+        <w:t xml:space="preserve"> (0,5 points)</w:t>
+      </w:r>
+    </w:p>
+    <w:p>
+      <w:pPr>
+        <w:pStyle w:val="Normaali"/>
+        <w:rPr>
+          <w:lang w:val="en-US"/>
+        </w:rPr>
+      </w:pPr>
+      <w:r>
+        <w:drawing>
+          <wp:inline wp14:editId="241895B3" wp14:anchorId="2C7D3B0B">
+            <wp:extent cx="4505325" cy="438150"/>
+            <wp:effectExtent l="0" t="0" r="0" b="0"/>
+            <wp:docPr id="134762364" name="" title=""/>
+            <wp:cNvGraphicFramePr>
+              <a:graphicFrameLocks noChangeAspect="1"/>
+            </wp:cNvGraphicFramePr>
+            <a:graphic>
+              <a:graphicData uri="http://schemas.openxmlformats.org/drawingml/2006/picture">
+                <pic:pic>
+                  <pic:nvPicPr>
+                    <pic:cNvPr id="0" name=""/>
+                    <pic:cNvPicPr/>
+                  </pic:nvPicPr>
+                  <pic:blipFill>
+                    <a:blip r:embed="Rf9ec6f541ac84c7c">
+                      <a:extLst>
+                        <a:ext xmlns:a="http://schemas.openxmlformats.org/drawingml/2006/main" uri="{28A0092B-C50C-407E-A947-70E740481C1C}">
+                          <a14:useLocalDpi val="0"/>
+                        </a:ext>
+                      </a:extLst>
+                    </a:blip>
+                    <a:stretch>
+                      <a:fillRect/>
+                    </a:stretch>
+                  </pic:blipFill>
+                  <pic:spPr>
+                    <a:xfrm>
+                      <a:off x="0" y="0"/>
+                      <a:ext cx="4505325" cy="438150"/>
+                    </a:xfrm>
+                    <a:prstGeom prst="rect">
+                      <a:avLst/>
+                    </a:prstGeom>
+                  </pic:spPr>
+                </pic:pic>
+              </a:graphicData>
+            </a:graphic>
+          </wp:inline>
+        </w:drawing>
+      </w:r>
+      <w:r>
+        <w:rPr>
+          <w:lang w:val="en-US"/>
+        </w:rPr>
+        <w:br w:type="page"/>
+      </w:r>
     </w:p>
     <w:p>
       <w:pPr>
@@ -4055,7 +6038,7 @@
           <w:b/>
           <w:lang w:val="en-US"/>
         </w:rPr>
-        <w:t>7</w:t>
+        <w:t>8</w:t>
       </w:r>
       <w:r>
         <w:rPr>
@@ -4083,61 +6066,93 @@
           <w:b/>
           <w:lang w:val="en-US"/>
         </w:rPr>
-        <w:t>a</w:t>
+        <w:t>A</w:t>
       </w:r>
       <w:r>
         <w:rPr>
           <w:b/>
           <w:lang w:val="en-US"/>
         </w:rPr>
-        <w:t>rrays</w:t>
+        <w:t>rra</w:t>
       </w:r>
       <w:r>
         <w:rPr>
           <w:b/>
           <w:lang w:val="en-US"/>
         </w:rPr>
+        <w:t xml:space="preserve">y </w:t>
+      </w:r>
+      <w:r>
+        <w:rPr>
+          <w:b/>
+          <w:lang w:val="en-US"/>
+        </w:rPr>
+        <w:t>methods</w:t>
+      </w:r>
+      <w:r>
+        <w:rPr>
+          <w:b/>
+          <w:lang w:val="en-US"/>
+        </w:rPr>
+        <w:t xml:space="preserve"> filter, map and reduce</w:t>
+      </w:r>
+      <w:r>
+        <w:rPr>
+          <w:b/>
+          <w:lang w:val="en-US"/>
+        </w:rPr>
         <w:t xml:space="preserve"> (2 points)</w:t>
       </w:r>
-    </w:p>
-    <w:p>
-      <w:pPr>
-        <w:spacing w:line="360" w:lineRule="auto"/>
-        <w:jc w:val="both"/>
-        <w:rPr>
-          <w:lang w:val="en-US"/>
-        </w:rPr>
-      </w:pPr>
-      <w:r>
-        <w:rPr>
-          <w:lang w:val="en-US"/>
-        </w:rPr>
-        <w:t>Let’s</w:t>
-      </w:r>
-      <w:r>
-        <w:rPr>
+      <w:r>
+        <w:rPr>
+          <w:b/>
           <w:lang w:val="en-US"/>
         </w:rPr>
         <w:t xml:space="preserve"> </w:t>
       </w:r>
-      <w:r>
-        <w:rPr>
-          <w:lang w:val="en-US"/>
-        </w:rPr>
-        <w:t xml:space="preserve">use the </w:t>
-      </w:r>
-      <w:r>
-        <w:rPr>
-          <w:lang w:val="en-US"/>
-        </w:rPr>
-        <w:t xml:space="preserve">array </w:t>
-      </w:r>
-      <w:r>
-        <w:rPr>
-          <w:rFonts w:ascii="Courier New" w:hAnsi="Courier New" w:cs="Courier New"/>
-          <w:lang w:val="en-US"/>
-        </w:rPr>
-        <w:t>distances = [ 16</w:t>
+    </w:p>
+    <w:p>
+      <w:pPr>
+        <w:spacing w:line="360" w:lineRule="auto"/>
+        <w:jc w:val="both"/>
+        <w:rPr>
+          <w:lang w:val="en-US"/>
+        </w:rPr>
+      </w:pPr>
+      <w:r>
+        <w:rPr>
+          <w:lang w:val="en-US"/>
+        </w:rPr>
+        <w:t>These JavaScript methods are heavily used in modern JavaScript applications.</w:t>
+      </w:r>
+    </w:p>
+    <w:p>
+      <w:pPr>
+        <w:spacing w:line="360" w:lineRule="auto"/>
+        <w:jc w:val="both"/>
+        <w:rPr>
+          <w:lang w:val="en-US"/>
+        </w:rPr>
+      </w:pPr>
+      <w:r>
+        <w:rPr>
+          <w:lang w:val="en-US"/>
+        </w:rPr>
+        <w:t xml:space="preserve">Let’s use the array </w:t>
+      </w:r>
+      <w:r>
+        <w:rPr>
+          <w:rFonts w:ascii="Courier New" w:hAnsi="Courier New" w:cs="Courier New"/>
+          <w:lang w:val="en-US"/>
+        </w:rPr>
+        <w:t>points</w:t>
+      </w:r>
+      <w:r>
+        <w:rPr>
+          <w:rFonts w:ascii="Courier New" w:hAnsi="Courier New" w:cs="Courier New"/>
+          <w:lang w:val="en-US"/>
+        </w:rPr>
+        <w:t xml:space="preserve"> = [ 6</w:t>
       </w:r>
       <w:r>
         <w:rPr>
@@ -4165,28 +6180,35 @@
           <w:rFonts w:ascii="Courier New" w:hAnsi="Courier New" w:cs="Courier New"/>
           <w:lang w:val="en-US"/>
         </w:rPr>
-        <w:t xml:space="preserve">6, </w:t>
-      </w:r>
-      <w:r>
-        <w:rPr>
-          <w:rFonts w:ascii="Courier New" w:hAnsi="Courier New" w:cs="Courier New"/>
-          <w:lang w:val="en-US"/>
-        </w:rPr>
-        <w:t>2</w:t>
-      </w:r>
-      <w:r>
-        <w:rPr>
-          <w:rFonts w:ascii="Courier New" w:hAnsi="Courier New" w:cs="Courier New"/>
-          <w:lang w:val="en-US"/>
-        </w:rPr>
-        <w:t>48, 12, 81, 181</w:t>
-      </w:r>
-      <w:r>
-        <w:rPr>
-          <w:rFonts w:ascii="Courier New" w:hAnsi="Courier New" w:cs="Courier New"/>
-          <w:lang w:val="en-US"/>
-        </w:rPr>
-        <w:t xml:space="preserve">, </w:t>
+        <w:t xml:space="preserve">6, 48, 12, 81, </w:t>
+      </w:r>
+      <w:r>
+        <w:rPr>
+          <w:rFonts w:ascii="Courier New" w:hAnsi="Courier New" w:cs="Courier New"/>
+          <w:lang w:val="en-US"/>
+        </w:rPr>
+        <w:t>9</w:t>
+      </w:r>
+      <w:r>
+        <w:rPr>
+          <w:rFonts w:ascii="Courier New" w:hAnsi="Courier New" w:cs="Courier New"/>
+          <w:lang w:val="en-US"/>
+        </w:rPr>
+        <w:t>1</w:t>
+      </w:r>
+      <w:r>
+        <w:rPr>
+          <w:rFonts w:ascii="Courier New" w:hAnsi="Courier New" w:cs="Courier New"/>
+          <w:lang w:val="en-US"/>
+        </w:rPr>
+        <w:t>, 34</w:t>
+      </w:r>
+      <w:r>
+        <w:rPr>
+          <w:rFonts w:ascii="Courier New" w:hAnsi="Courier New" w:cs="Courier New"/>
+          <w:lang w:val="en-US"/>
+        </w:rPr>
+        <w:t xml:space="preserve">, 19, 95, </w:t>
       </w:r>
       <w:proofErr w:type="gramStart"/>
       <w:r>
@@ -4194,14 +6216,14 @@
           <w:rFonts w:ascii="Courier New" w:hAnsi="Courier New" w:cs="Courier New"/>
           <w:lang w:val="en-US"/>
         </w:rPr>
-        <w:t>34</w:t>
-      </w:r>
-      <w:r>
-        <w:rPr>
-          <w:rFonts w:ascii="Courier New" w:hAnsi="Courier New" w:cs="Courier New"/>
-          <w:lang w:val="en-US"/>
-        </w:rPr>
-        <w:t xml:space="preserve"> ]</w:t>
+        <w:t xml:space="preserve">55 </w:t>
+      </w:r>
+      <w:r>
+        <w:rPr>
+          <w:rFonts w:ascii="Courier New" w:hAnsi="Courier New" w:cs="Courier New"/>
+          <w:lang w:val="en-US"/>
+        </w:rPr>
+        <w:t>]</w:t>
       </w:r>
       <w:proofErr w:type="gramEnd"/>
       <w:r>
@@ -4223,16 +6245,286 @@
         <w:rPr>
           <w:lang w:val="en-US"/>
         </w:rPr>
-        <w:t>a. Write a code clip that returns the length of the array.</w:t>
-      </w:r>
-      <w:r>
-        <w:rPr>
-          <w:lang w:val="en-US"/>
-        </w:rPr>
-        <w:t xml:space="preserve"> (0,5 points)</w:t>
-      </w:r>
-    </w:p>
-    <w:p>
+        <w:t xml:space="preserve">a. </w:t>
+      </w:r>
+      <w:r>
+        <w:rPr>
+          <w:lang w:val="en-US"/>
+        </w:rPr>
+        <w:t>Return a new array</w:t>
+      </w:r>
+      <w:r>
+        <w:rPr>
+          <w:lang w:val="en-US"/>
+        </w:rPr>
+        <w:t xml:space="preserve"> into a variable</w:t>
+      </w:r>
+      <w:r>
+        <w:rPr>
+          <w:lang w:val="en-US"/>
+        </w:rPr>
+        <w:t xml:space="preserve"> called</w:t>
+      </w:r>
+      <w:r>
+        <w:rPr>
+          <w:lang w:val="en-US"/>
+        </w:rPr>
+        <w:t xml:space="preserve"> </w:t>
+      </w:r>
+      <w:r>
+        <w:rPr>
+          <w:rFonts w:ascii="Courier New" w:hAnsi="Courier New" w:cs="Courier New"/>
+          <w:lang w:val="en-US"/>
+        </w:rPr>
+        <w:t>enough_points</w:t>
+      </w:r>
+      <w:r>
+        <w:rPr>
+          <w:lang w:val="en-US"/>
+        </w:rPr>
+        <w:t xml:space="preserve">. The new </w:t>
+      </w:r>
+      <w:r>
+        <w:rPr>
+          <w:lang w:val="en-US"/>
+        </w:rPr>
+        <w:t>array</w:t>
+      </w:r>
+      <w:r>
+        <w:rPr>
+          <w:lang w:val="en-US"/>
+        </w:rPr>
+        <w:t xml:space="preserve"> </w:t>
+      </w:r>
+      <w:r>
+        <w:rPr>
+          <w:lang w:val="en-US"/>
+        </w:rPr>
+        <w:t>contains</w:t>
+      </w:r>
+      <w:r>
+        <w:rPr>
+          <w:lang w:val="en-US"/>
+        </w:rPr>
+        <w:t xml:space="preserve"> </w:t>
+      </w:r>
+      <w:r>
+        <w:rPr>
+          <w:lang w:val="en-US"/>
+        </w:rPr>
+        <w:t xml:space="preserve">all </w:t>
+      </w:r>
+      <w:r>
+        <w:rPr>
+          <w:lang w:val="en-US"/>
+        </w:rPr>
+        <w:t xml:space="preserve">numbers of the original array </w:t>
+      </w:r>
+      <w:r>
+        <w:rPr>
+          <w:rFonts w:ascii="Courier New" w:hAnsi="Courier New" w:cs="Courier New"/>
+          <w:lang w:val="en-US"/>
+        </w:rPr>
+        <w:t>points</w:t>
+      </w:r>
+      <w:r>
+        <w:rPr>
+          <w:lang w:val="en-US"/>
+        </w:rPr>
+        <w:t xml:space="preserve"> that are at least 40.</w:t>
+      </w:r>
+      <w:r>
+        <w:rPr>
+          <w:lang w:val="en-US"/>
+        </w:rPr>
+        <w:t xml:space="preserve"> Use</w:t>
+      </w:r>
+      <w:r>
+        <w:rPr>
+          <w:lang w:val="en-US"/>
+        </w:rPr>
+        <w:t xml:space="preserve"> </w:t>
+      </w:r>
+      <w:r>
+        <w:rPr>
+          <w:lang w:val="en-US"/>
+        </w:rPr>
+        <w:t xml:space="preserve">the </w:t>
+      </w:r>
+      <w:r>
+        <w:rPr>
+          <w:lang w:val="en-US"/>
+        </w:rPr>
+        <w:t>method</w:t>
+      </w:r>
+      <w:r>
+        <w:rPr>
+          <w:lang w:val="en-US"/>
+        </w:rPr>
+        <w:t xml:space="preserve"> </w:t>
+      </w:r>
+      <w:r>
+        <w:rPr>
+          <w:rFonts w:ascii="Courier New" w:hAnsi="Courier New" w:cs="Courier New"/>
+          <w:lang w:val="en-US"/>
+        </w:rPr>
+        <w:t>filter</w:t>
+      </w:r>
+      <w:r>
+        <w:rPr>
+          <w:lang w:val="en-US"/>
+        </w:rPr>
+        <w:t xml:space="preserve">. </w:t>
+      </w:r>
+      <w:r>
+        <w:rPr>
+          <w:lang w:val="en-US"/>
+        </w:rPr>
+        <w:t>(0,5 points)</w:t>
+      </w:r>
+    </w:p>
+    <w:p>
+      <w:pPr>
+        <w:spacing w:line="360" w:lineRule="auto"/>
+        <w:jc w:val="both"/>
+        <w:rPr>
+          <w:lang w:val="en-US"/>
+        </w:rPr>
+      </w:pPr>
+      <w:r>
+        <w:rPr>
+          <w:lang w:val="en-US"/>
+        </w:rPr>
+        <w:t xml:space="preserve">I used the source: </w:t>
+      </w:r>
+      <w:hyperlink r:id="R7868d7d36afc466f">
+        <w:r>
+          <w:rPr>
+            <w:rStyle w:val="Hyperlinkki"/>
+            <w:lang w:val="en-US"/>
+          </w:rPr>
+          <w:t>https://www.w3schools.com/jsref/jsref_filter.asp</w:t>
+        </w:r>
+      </w:hyperlink>
+      <w:r>
+        <w:rPr>
+          <w:lang w:val="en-US"/>
+        </w:rPr>
+        <w:t xml:space="preserve"> </w:t>
+      </w:r>
+    </w:p>
+    <w:p>
+      <w:pPr>
+        <w:pStyle w:val="Normaali"/>
+        <w:spacing w:line="360" w:lineRule="auto"/>
+        <w:jc w:val="both"/>
+      </w:pPr>
+      <w:r>
+        <w:drawing>
+          <wp:inline wp14:editId="676DE4B5" wp14:anchorId="069EBC35">
+            <wp:extent cx="4905376" cy="1638300"/>
+            <wp:effectExtent l="0" t="0" r="0" b="0"/>
+            <wp:docPr id="1806555275" name="" title=""/>
+            <wp:cNvGraphicFramePr>
+              <a:graphicFrameLocks noChangeAspect="1"/>
+            </wp:cNvGraphicFramePr>
+            <a:graphic>
+              <a:graphicData uri="http://schemas.openxmlformats.org/drawingml/2006/picture">
+                <pic:pic>
+                  <pic:nvPicPr>
+                    <pic:cNvPr id="0" name=""/>
+                    <pic:cNvPicPr/>
+                  </pic:nvPicPr>
+                  <pic:blipFill>
+                    <a:blip r:embed="R18266767c9374f7c">
+                      <a:extLst>
+                        <a:ext xmlns:a="http://schemas.openxmlformats.org/drawingml/2006/main" uri="{28A0092B-C50C-407E-A947-70E740481C1C}">
+                          <a14:useLocalDpi val="0"/>
+                        </a:ext>
+                      </a:extLst>
+                    </a:blip>
+                    <a:stretch>
+                      <a:fillRect/>
+                    </a:stretch>
+                  </pic:blipFill>
+                  <pic:spPr>
+                    <a:xfrm>
+                      <a:off x="0" y="0"/>
+                      <a:ext cx="4905376" cy="1638300"/>
+                    </a:xfrm>
+                    <a:prstGeom prst="rect">
+                      <a:avLst/>
+                    </a:prstGeom>
+                  </pic:spPr>
+                </pic:pic>
+              </a:graphicData>
+            </a:graphic>
+          </wp:inline>
+        </w:drawing>
+      </w:r>
+    </w:p>
+    <w:p>
+      <w:pPr>
+        <w:pStyle w:val="Normaali"/>
+        <w:spacing w:line="360" w:lineRule="auto"/>
+        <w:jc w:val="both"/>
+      </w:pPr>
+      <w:r>
+        <w:rPr/>
+        <w:t>The output:</w:t>
+      </w:r>
+    </w:p>
+    <w:p>
+      <w:pPr>
+        <w:pStyle w:val="Normaali"/>
+        <w:spacing w:line="360" w:lineRule="auto"/>
+        <w:jc w:val="both"/>
+      </w:pPr>
+      <w:r>
+        <w:drawing>
+          <wp:inline wp14:editId="5BD954F0" wp14:anchorId="6EF8BF73">
+            <wp:extent cx="1362075" cy="876300"/>
+            <wp:effectExtent l="0" t="0" r="0" b="0"/>
+            <wp:docPr id="153205505" name="" title=""/>
+            <wp:cNvGraphicFramePr>
+              <a:graphicFrameLocks noChangeAspect="1"/>
+            </wp:cNvGraphicFramePr>
+            <a:graphic>
+              <a:graphicData uri="http://schemas.openxmlformats.org/drawingml/2006/picture">
+                <pic:pic>
+                  <pic:nvPicPr>
+                    <pic:cNvPr id="0" name=""/>
+                    <pic:cNvPicPr/>
+                  </pic:nvPicPr>
+                  <pic:blipFill>
+                    <a:blip r:embed="R6545488ab4ca423b">
+                      <a:extLst>
+                        <a:ext xmlns:a="http://schemas.openxmlformats.org/drawingml/2006/main" uri="{28A0092B-C50C-407E-A947-70E740481C1C}">
+                          <a14:useLocalDpi val="0"/>
+                        </a:ext>
+                      </a:extLst>
+                    </a:blip>
+                    <a:stretch>
+                      <a:fillRect/>
+                    </a:stretch>
+                  </pic:blipFill>
+                  <pic:spPr>
+                    <a:xfrm>
+                      <a:off x="0" y="0"/>
+                      <a:ext cx="1362075" cy="876300"/>
+                    </a:xfrm>
+                    <a:prstGeom prst="rect">
+                      <a:avLst/>
+                    </a:prstGeom>
+                  </pic:spPr>
+                </pic:pic>
+              </a:graphicData>
+            </a:graphic>
+          </wp:inline>
+        </w:drawing>
+      </w:r>
+    </w:p>
+    <w:p w14:noSpellErr="1">
       <w:pPr>
         <w:spacing w:line="360" w:lineRule="auto"/>
         <w:jc w:val="both"/>
@@ -4250,82 +6542,118 @@
         <w:rPr>
           <w:lang w:val="en-US"/>
         </w:rPr>
-        <w:t xml:space="preserve">Write </w:t>
-      </w:r>
-      <w:r>
-        <w:rPr>
-          <w:lang w:val="en-US"/>
-        </w:rPr>
-        <w:t xml:space="preserve">a </w:t>
-      </w:r>
-      <w:r>
-        <w:rPr>
-          <w:lang w:val="en-US"/>
-        </w:rPr>
-        <w:t xml:space="preserve">code clip that adds the distances </w:t>
-      </w:r>
-      <w:r>
-        <w:rPr>
-          <w:rFonts w:ascii="Courier New" w:hAnsi="Courier New" w:cs="Courier New"/>
-          <w:lang w:val="en-US"/>
-        </w:rPr>
-        <w:t>8</w:t>
-      </w:r>
-      <w:r>
-        <w:rPr>
-          <w:lang w:val="en-US"/>
-        </w:rPr>
-        <w:t xml:space="preserve">, </w:t>
-      </w:r>
-      <w:r>
-        <w:rPr>
-          <w:rFonts w:ascii="Courier New" w:hAnsi="Courier New" w:cs="Courier New"/>
-          <w:lang w:val="en-US"/>
-        </w:rPr>
-        <w:t>33</w:t>
-      </w:r>
-      <w:r>
-        <w:rPr>
-          <w:lang w:val="en-US"/>
-        </w:rPr>
-        <w:t xml:space="preserve"> and </w:t>
-      </w:r>
-      <w:r>
-        <w:rPr>
-          <w:rFonts w:ascii="Courier New" w:hAnsi="Courier New" w:cs="Courier New"/>
-          <w:lang w:val="en-US"/>
-        </w:rPr>
-        <w:t>7</w:t>
-      </w:r>
-      <w:r>
-        <w:rPr>
-          <w:lang w:val="en-US"/>
-        </w:rPr>
-        <w:t xml:space="preserve">6 </w:t>
-      </w:r>
-      <w:r>
-        <w:rPr>
-          <w:lang w:val="en-US"/>
-        </w:rPr>
-        <w:t>at</w:t>
-      </w:r>
-      <w:r>
-        <w:rPr>
-          <w:lang w:val="en-US"/>
-        </w:rPr>
-        <w:t xml:space="preserve"> the end of the array and in this order. Use one </w:t>
-      </w:r>
-      <w:r>
-        <w:rPr>
-          <w:lang w:val="en-US"/>
-        </w:rPr>
-        <w:t xml:space="preserve">of </w:t>
-      </w:r>
-      <w:r>
-        <w:rPr>
-          <w:lang w:val="en-US"/>
-        </w:rPr>
-        <w:t xml:space="preserve">the array methods. </w:t>
+        <w:t>Return a new array into a variable</w:t>
+      </w:r>
+      <w:r>
+        <w:rPr>
+          <w:lang w:val="en-US"/>
+        </w:rPr>
+        <w:t xml:space="preserve"> called</w:t>
+      </w:r>
+      <w:r>
+        <w:rPr>
+          <w:lang w:val="en-US"/>
+        </w:rPr>
+        <w:t xml:space="preserve"> </w:t>
+      </w:r>
+      <w:r>
+        <w:rPr>
+          <w:rFonts w:ascii="Courier New" w:hAnsi="Courier New" w:cs="Courier New"/>
+          <w:lang w:val="en-US"/>
+        </w:rPr>
+        <w:t>grades</w:t>
+      </w:r>
+      <w:r>
+        <w:rPr>
+          <w:lang w:val="en-US"/>
+        </w:rPr>
+        <w:t xml:space="preserve">. The new array </w:t>
+      </w:r>
+      <w:r>
+        <w:rPr>
+          <w:lang w:val="en-US"/>
+        </w:rPr>
+        <w:t>contains</w:t>
+      </w:r>
+      <w:r>
+        <w:rPr>
+          <w:lang w:val="en-US"/>
+        </w:rPr>
+        <w:t xml:space="preserve"> the grades that are calculated from the numbers of the original array </w:t>
+      </w:r>
+      <w:r>
+        <w:rPr>
+          <w:rFonts w:ascii="Courier New" w:hAnsi="Courier New" w:cs="Courier New"/>
+          <w:lang w:val="en-US"/>
+        </w:rPr>
+        <w:t>points</w:t>
+      </w:r>
+      <w:r>
+        <w:rPr>
+          <w:lang w:val="en-US"/>
+        </w:rPr>
+        <w:t xml:space="preserve">. Use </w:t>
+      </w:r>
+      <w:r>
+        <w:rPr>
+          <w:lang w:val="en-US"/>
+        </w:rPr>
+        <w:t xml:space="preserve">the </w:t>
+      </w:r>
+      <w:r>
+        <w:rPr>
+          <w:lang w:val="en-US"/>
+        </w:rPr>
+        <w:t>method</w:t>
+      </w:r>
+      <w:r>
+        <w:rPr>
+          <w:lang w:val="en-US"/>
+        </w:rPr>
+        <w:t xml:space="preserve"> </w:t>
+      </w:r>
+      <w:r>
+        <w:rPr>
+          <w:rFonts w:ascii="Courier New" w:hAnsi="Courier New" w:cs="Courier New"/>
+          <w:lang w:val="en-US"/>
+        </w:rPr>
+        <w:t>map</w:t>
+      </w:r>
+      <w:r>
+        <w:rPr>
+          <w:lang w:val="en-US"/>
+        </w:rPr>
+        <w:t>. The evaluation scale is the following: at least 40 points -&gt; 1; 50 -&gt; 2; 60 -&gt; 3; 70 -&gt; 4;</w:t>
+      </w:r>
+      <w:r>
+        <w:rPr>
+          <w:lang w:val="en-US"/>
+        </w:rPr>
+        <w:t xml:space="preserve"> </w:t>
+      </w:r>
+      <w:r>
+        <w:rPr>
+          <w:lang w:val="en-US"/>
+        </w:rPr>
+        <w:t xml:space="preserve">85 -&gt; 5. </w:t>
+      </w:r>
+      <w:r>
+        <w:rPr>
+          <w:lang w:val="en-US"/>
+        </w:rPr>
+        <w:t>Otherwise,</w:t>
+      </w:r>
+      <w:r>
+        <w:rPr>
+          <w:lang w:val="en-US"/>
+        </w:rPr>
+        <w:t xml:space="preserve"> the grade is 0</w:t>
+      </w:r>
+      <w:r>
+        <w:rPr>
+          <w:lang w:val="en-US"/>
+        </w:rPr>
+        <w:t xml:space="preserve">.  </w:t>
       </w:r>
       <w:r>
         <w:rPr>
@@ -4346,770 +6674,335 @@
         <w:rPr>
           <w:lang w:val="en-US"/>
         </w:rPr>
+        <w:t xml:space="preserve">I again used the source: </w:t>
+      </w:r>
+      <w:hyperlink r:id="Rebeff20640044d8b">
+        <w:r>
+          <w:rPr>
+            <w:rStyle w:val="Hyperlinkki"/>
+            <w:lang w:val="en-US"/>
+          </w:rPr>
+          <w:t>https://www.w3schools.com/jsref/jsref_map.asp</w:t>
+        </w:r>
+      </w:hyperlink>
+    </w:p>
+    <w:p>
+      <w:pPr>
+        <w:pStyle w:val="Normaali"/>
+        <w:spacing w:line="360" w:lineRule="auto"/>
+        <w:jc w:val="both"/>
+      </w:pPr>
+      <w:r>
+        <w:drawing>
+          <wp:inline wp14:editId="2D46D3BD" wp14:anchorId="238A1CA8">
+            <wp:extent cx="4933952" cy="4419600"/>
+            <wp:effectExtent l="0" t="0" r="0" b="0"/>
+            <wp:docPr id="1160397796" name="" title=""/>
+            <wp:cNvGraphicFramePr>
+              <a:graphicFrameLocks noChangeAspect="1"/>
+            </wp:cNvGraphicFramePr>
+            <a:graphic>
+              <a:graphicData uri="http://schemas.openxmlformats.org/drawingml/2006/picture">
+                <pic:pic>
+                  <pic:nvPicPr>
+                    <pic:cNvPr id="0" name=""/>
+                    <pic:cNvPicPr/>
+                  </pic:nvPicPr>
+                  <pic:blipFill>
+                    <a:blip r:embed="R0e96e88f5ced4963">
+                      <a:extLst>
+                        <a:ext xmlns:a="http://schemas.openxmlformats.org/drawingml/2006/main" uri="{28A0092B-C50C-407E-A947-70E740481C1C}">
+                          <a14:useLocalDpi val="0"/>
+                        </a:ext>
+                      </a:extLst>
+                    </a:blip>
+                    <a:stretch>
+                      <a:fillRect/>
+                    </a:stretch>
+                  </pic:blipFill>
+                  <pic:spPr>
+                    <a:xfrm>
+                      <a:off x="0" y="0"/>
+                      <a:ext cx="4933952" cy="4419600"/>
+                    </a:xfrm>
+                    <a:prstGeom prst="rect">
+                      <a:avLst/>
+                    </a:prstGeom>
+                  </pic:spPr>
+                </pic:pic>
+              </a:graphicData>
+            </a:graphic>
+          </wp:inline>
+        </w:drawing>
+      </w:r>
+    </w:p>
+    <w:p>
+      <w:pPr>
+        <w:pStyle w:val="Normaali"/>
+        <w:spacing w:line="360" w:lineRule="auto"/>
+        <w:jc w:val="both"/>
+      </w:pPr>
+      <w:r>
+        <w:rPr/>
+        <w:t>The</w:t>
+      </w:r>
+      <w:r>
+        <w:rPr/>
+        <w:t xml:space="preserve"> output:</w:t>
+      </w:r>
+    </w:p>
+    <w:p>
+      <w:pPr>
+        <w:pStyle w:val="Normaali"/>
+        <w:spacing w:line="360" w:lineRule="auto"/>
+        <w:jc w:val="both"/>
+      </w:pPr>
+      <w:r>
+        <w:drawing>
+          <wp:inline wp14:editId="22314AE5" wp14:anchorId="5C5FFDF3">
+            <wp:extent cx="1295400" cy="895350"/>
+            <wp:effectExtent l="0" t="0" r="0" b="0"/>
+            <wp:docPr id="679146041" name="" title=""/>
+            <wp:cNvGraphicFramePr>
+              <a:graphicFrameLocks noChangeAspect="1"/>
+            </wp:cNvGraphicFramePr>
+            <a:graphic>
+              <a:graphicData uri="http://schemas.openxmlformats.org/drawingml/2006/picture">
+                <pic:pic>
+                  <pic:nvPicPr>
+                    <pic:cNvPr id="0" name=""/>
+                    <pic:cNvPicPr/>
+                  </pic:nvPicPr>
+                  <pic:blipFill>
+                    <a:blip r:embed="R908c17635f7749b7">
+                      <a:extLst>
+                        <a:ext xmlns:a="http://schemas.openxmlformats.org/drawingml/2006/main" uri="{28A0092B-C50C-407E-A947-70E740481C1C}">
+                          <a14:useLocalDpi val="0"/>
+                        </a:ext>
+                      </a:extLst>
+                    </a:blip>
+                    <a:stretch>
+                      <a:fillRect/>
+                    </a:stretch>
+                  </pic:blipFill>
+                  <pic:spPr>
+                    <a:xfrm>
+                      <a:off x="0" y="0"/>
+                      <a:ext cx="1295400" cy="895350"/>
+                    </a:xfrm>
+                    <a:prstGeom prst="rect">
+                      <a:avLst/>
+                    </a:prstGeom>
+                  </pic:spPr>
+                </pic:pic>
+              </a:graphicData>
+            </a:graphic>
+          </wp:inline>
+        </w:drawing>
+      </w:r>
+    </w:p>
+    <w:p>
+      <w:pPr>
+        <w:spacing w:line="360" w:lineRule="auto"/>
+        <w:jc w:val="both"/>
+        <w:rPr>
+          <w:lang w:val="en-US"/>
+        </w:rPr>
+      </w:pPr>
+      <w:r>
+        <w:rPr>
+          <w:lang w:val="en-US"/>
+        </w:rPr>
         <w:t xml:space="preserve">c. </w:t>
       </w:r>
       <w:r>
         <w:rPr>
           <w:lang w:val="en-US"/>
         </w:rPr>
-        <w:t xml:space="preserve">Write a code </w:t>
-      </w:r>
-      <w:r>
-        <w:rPr>
-          <w:lang w:val="en-US"/>
-        </w:rPr>
-        <w:t xml:space="preserve">clip </w:t>
-      </w:r>
-      <w:r>
-        <w:rPr>
-          <w:lang w:val="en-US"/>
-        </w:rPr>
-        <w:t xml:space="preserve">that removes the number </w:t>
-      </w:r>
-      <w:r>
-        <w:rPr>
-          <w:rFonts w:ascii="Courier New" w:hAnsi="Courier New" w:cs="Courier New"/>
-          <w:lang w:val="en-US"/>
-        </w:rPr>
-        <w:t>2</w:t>
-      </w:r>
-      <w:r>
-        <w:rPr>
-          <w:rFonts w:ascii="Courier New" w:hAnsi="Courier New" w:cs="Courier New"/>
-          <w:lang w:val="en-US"/>
-        </w:rPr>
-        <w:t>48</w:t>
-      </w:r>
-      <w:r>
-        <w:rPr>
-          <w:lang w:val="en-US"/>
-        </w:rPr>
-        <w:t xml:space="preserve"> from the array</w:t>
-      </w:r>
-      <w:r>
-        <w:rPr>
-          <w:lang w:val="en-US"/>
-        </w:rPr>
-        <w:t xml:space="preserve"> in place</w:t>
-      </w:r>
-      <w:r>
-        <w:rPr>
-          <w:lang w:val="en-US"/>
-        </w:rPr>
-        <w:t xml:space="preserve">. Use </w:t>
-      </w:r>
-      <w:r>
-        <w:rPr>
-          <w:lang w:val="en-US"/>
-        </w:rPr>
-        <w:t xml:space="preserve">an </w:t>
-      </w:r>
-      <w:r>
-        <w:rPr>
-          <w:lang w:val="en-US"/>
-        </w:rPr>
-        <w:t xml:space="preserve">array method. </w:t>
-      </w:r>
-      <w:r>
-        <w:rPr>
-          <w:lang w:val="en-US"/>
-        </w:rPr>
-        <w:t>A tip: One of the methods to</w:t>
-      </w:r>
-      <w:r>
-        <w:rPr>
-          <w:lang w:val="en-US"/>
+        <w:t xml:space="preserve">Calculate the average grade by </w:t>
+      </w:r>
+      <w:r>
+        <w:rPr>
+          <w:lang w:val="en-US"/>
+        </w:rPr>
+        <w:t xml:space="preserve">using a method </w:t>
+      </w:r>
+      <w:r>
+        <w:rPr>
+          <w:lang w:val="en-US"/>
+        </w:rPr>
+        <w:t>reduce</w:t>
+      </w:r>
+      <w:r>
+        <w:rPr>
+          <w:lang w:val="en-US"/>
+        </w:rPr>
+        <w:t>.</w:t>
+      </w:r>
+      <w:r>
+        <w:rPr>
+          <w:lang w:val="en-US"/>
+        </w:rPr>
+        <w:t xml:space="preserve"> Use the original array </w:t>
+      </w:r>
+      <w:r>
+        <w:rPr>
+          <w:rFonts w:ascii="Courier New" w:hAnsi="Courier New" w:cs="Courier New"/>
+          <w:lang w:val="en-US"/>
+        </w:rPr>
+        <w:t>points</w:t>
+      </w:r>
+      <w:r>
+        <w:rPr>
+          <w:lang w:val="en-US"/>
+        </w:rPr>
+        <w:t>.</w:t>
+      </w:r>
+      <w:r>
+        <w:rPr>
+          <w:lang w:val="en-US"/>
+        </w:rPr>
+        <w:t xml:space="preserve"> (</w:t>
+      </w:r>
+      <w:r>
+        <w:rPr>
+          <w:lang w:val="en-US"/>
+        </w:rPr>
+        <w:t>0,5</w:t>
+      </w:r>
+      <w:r>
+        <w:rPr>
+          <w:lang w:val="en-US"/>
+        </w:rPr>
+        <w:t xml:space="preserve"> point</w:t>
+      </w:r>
+      <w:r>
+        <w:rPr>
+          <w:lang w:val="en-US"/>
+        </w:rPr>
+        <w:t>s</w:t>
+      </w:r>
+      <w:r>
+        <w:rPr>
+          <w:lang w:val="en-US"/>
+        </w:rPr>
+        <w:t>)</w:t>
+      </w:r>
+    </w:p>
+    <w:p>
+      <w:pPr>
+        <w:spacing w:line="360" w:lineRule="auto"/>
+        <w:jc w:val="both"/>
+        <w:rPr>
+          <w:lang w:val="fi-FI"/>
+        </w:rPr>
+      </w:pPr>
+      <w:r>
+        <w:rPr>
+          <w:lang w:val="fi-FI"/>
+        </w:rPr>
+        <w:t xml:space="preserve">I </w:t>
+      </w:r>
+      <w:r>
+        <w:rPr>
+          <w:lang w:val="fi-FI"/>
+        </w:rPr>
+        <w:t>used</w:t>
+      </w:r>
+      <w:r>
+        <w:rPr>
+          <w:lang w:val="fi-FI"/>
         </w:rPr>
         <w:t xml:space="preserve"> </w:t>
       </w:r>
       <w:r>
         <w:rPr>
-          <w:lang w:val="en-US"/>
-        </w:rPr>
-        <w:t>consider</w:t>
-      </w:r>
-      <w:r>
-        <w:rPr>
-          <w:lang w:val="en-US"/>
-        </w:rPr>
-        <w:t xml:space="preserve"> could </w:t>
-      </w:r>
-      <w:r>
-        <w:rPr>
-          <w:lang w:val="en-US"/>
-        </w:rPr>
-        <w:t xml:space="preserve">be </w:t>
-      </w:r>
-      <w:r>
-        <w:rPr>
-          <w:rFonts w:ascii="Courier New" w:hAnsi="Courier New" w:cs="Courier New"/>
-          <w:lang w:val="en-US"/>
-        </w:rPr>
-        <w:t>splice</w:t>
-      </w:r>
-      <w:r>
-        <w:rPr>
-          <w:lang w:val="en-US"/>
-        </w:rPr>
-        <w:t>.</w:t>
-      </w:r>
-      <w:r>
-        <w:rPr>
-          <w:lang w:val="en-US"/>
-        </w:rPr>
-        <w:t xml:space="preserve"> (</w:t>
-      </w:r>
-      <w:r>
-        <w:rPr>
-          <w:lang w:val="en-US"/>
-        </w:rPr>
-        <w:t>0,5</w:t>
-      </w:r>
-      <w:r>
-        <w:rPr>
-          <w:lang w:val="en-US"/>
-        </w:rPr>
-        <w:t xml:space="preserve"> points)</w:t>
-      </w:r>
-    </w:p>
-    <w:p>
-      <w:pPr>
-        <w:spacing w:line="360" w:lineRule="auto"/>
-        <w:jc w:val="both"/>
-        <w:rPr>
-          <w:lang w:val="en-US"/>
-        </w:rPr>
-      </w:pPr>
-      <w:r>
-        <w:rPr>
-          <w:lang w:val="en-US"/>
-        </w:rPr>
-        <w:t>d. Clone the a</w:t>
-      </w:r>
-      <w:r>
-        <w:rPr>
-          <w:lang w:val="en-US"/>
-        </w:rPr>
-        <w:t xml:space="preserve">rray </w:t>
-      </w:r>
-      <w:r>
-        <w:rPr>
-          <w:rFonts w:ascii="Courier New" w:hAnsi="Courier New" w:cs="Courier New"/>
-          <w:lang w:val="en-US"/>
-        </w:rPr>
-        <w:t>distances</w:t>
-      </w:r>
-      <w:r>
-        <w:rPr>
-          <w:lang w:val="en-US"/>
-        </w:rPr>
-        <w:t xml:space="preserve"> to </w:t>
-      </w:r>
-      <w:r>
-        <w:rPr>
-          <w:lang w:val="en-US"/>
+          <w:lang w:val="fi-FI"/>
         </w:rPr>
         <w:t>the</w:t>
       </w:r>
       <w:r>
         <w:rPr>
-          <w:lang w:val="en-US"/>
-        </w:rPr>
-        <w:t xml:space="preserve"> variable </w:t>
-      </w:r>
-      <w:proofErr w:type="spellStart"/>
-      <w:r>
-        <w:rPr>
-          <w:rFonts w:ascii="Courier New" w:hAnsi="Courier New" w:cs="Courier New"/>
-          <w:lang w:val="en-US"/>
-        </w:rPr>
-        <w:t>distances_duplicate</w:t>
-      </w:r>
-      <w:proofErr w:type="spellEnd"/>
-      <w:r>
-        <w:rPr>
-          <w:lang w:val="en-US"/>
-        </w:rPr>
-        <w:t>. Use ES6 way: The spread operator.</w:t>
-      </w:r>
-      <w:r>
-        <w:rPr>
-          <w:lang w:val="en-US"/>
-        </w:rPr>
-        <w:t xml:space="preserve"> (0,5 points)</w:t>
-      </w:r>
-    </w:p>
-    <w:p>
-      <w:pPr>
-        <w:rPr>
-          <w:lang w:val="en-US"/>
-        </w:rPr>
-      </w:pPr>
-      <w:r>
-        <w:rPr>
-          <w:lang w:val="en-US"/>
-        </w:rPr>
-        <w:br w:type="page"/>
-      </w:r>
-    </w:p>
-    <w:p>
-      <w:pPr>
-        <w:spacing w:line="360" w:lineRule="auto"/>
-        <w:jc w:val="both"/>
-        <w:rPr>
-          <w:lang w:val="en-US"/>
-        </w:rPr>
-      </w:pPr>
-    </w:p>
-    <w:p>
-      <w:pPr>
-        <w:spacing w:line="360" w:lineRule="auto"/>
-        <w:jc w:val="both"/>
-        <w:rPr>
-          <w:b/>
-          <w:lang w:val="en-US"/>
-        </w:rPr>
-      </w:pPr>
-      <w:r>
-        <w:rPr>
-          <w:b/>
-          <w:lang w:val="en-US"/>
-        </w:rPr>
-        <w:t>8</w:t>
-      </w:r>
-      <w:r>
-        <w:rPr>
-          <w:b/>
-          <w:lang w:val="en-US"/>
-        </w:rPr>
-        <w:t xml:space="preserve">. </w:t>
-      </w:r>
-      <w:r>
-        <w:rPr>
-          <w:b/>
-          <w:lang w:val="en-US"/>
-        </w:rPr>
-        <w:t xml:space="preserve">Working with </w:t>
-      </w:r>
-      <w:r>
-        <w:rPr>
-          <w:b/>
-          <w:lang w:val="en-US"/>
-        </w:rPr>
-        <w:t xml:space="preserve">JavaScript </w:t>
-      </w:r>
-      <w:r>
-        <w:rPr>
-          <w:b/>
-          <w:lang w:val="en-US"/>
-        </w:rPr>
-        <w:t>A</w:t>
-      </w:r>
-      <w:r>
-        <w:rPr>
-          <w:b/>
-          <w:lang w:val="en-US"/>
-        </w:rPr>
-        <w:t>rra</w:t>
-      </w:r>
-      <w:r>
-        <w:rPr>
-          <w:b/>
-          <w:lang w:val="en-US"/>
-        </w:rPr>
-        <w:t xml:space="preserve">y </w:t>
-      </w:r>
-      <w:r>
-        <w:rPr>
-          <w:b/>
-          <w:lang w:val="en-US"/>
-        </w:rPr>
-        <w:t>methods</w:t>
-      </w:r>
-      <w:r>
-        <w:rPr>
-          <w:b/>
-          <w:lang w:val="en-US"/>
-        </w:rPr>
-        <w:t xml:space="preserve"> filter, map and reduce</w:t>
-      </w:r>
-      <w:r>
-        <w:rPr>
-          <w:b/>
-          <w:lang w:val="en-US"/>
-        </w:rPr>
-        <w:t xml:space="preserve"> (2 points)</w:t>
-      </w:r>
-      <w:r>
-        <w:rPr>
-          <w:b/>
-          <w:lang w:val="en-US"/>
+          <w:lang w:val="fi-FI"/>
         </w:rPr>
         <w:t xml:space="preserve"> </w:t>
       </w:r>
-    </w:p>
-    <w:p>
-      <w:pPr>
-        <w:spacing w:line="360" w:lineRule="auto"/>
-        <w:jc w:val="both"/>
-        <w:rPr>
-          <w:lang w:val="en-US"/>
-        </w:rPr>
-      </w:pPr>
-      <w:r>
-        <w:rPr>
-          <w:lang w:val="en-US"/>
-        </w:rPr>
-        <w:t>These JavaScript methods are heavily used in modern JavaScript applications.</w:t>
-      </w:r>
-    </w:p>
-    <w:p>
-      <w:pPr>
-        <w:spacing w:line="360" w:lineRule="auto"/>
-        <w:jc w:val="both"/>
-        <w:rPr>
-          <w:lang w:val="en-US"/>
-        </w:rPr>
-      </w:pPr>
-      <w:r>
-        <w:rPr>
-          <w:lang w:val="en-US"/>
-        </w:rPr>
-        <w:t xml:space="preserve">Let’s use the array </w:t>
-      </w:r>
-      <w:r>
-        <w:rPr>
-          <w:rFonts w:ascii="Courier New" w:hAnsi="Courier New" w:cs="Courier New"/>
-          <w:lang w:val="en-US"/>
-        </w:rPr>
-        <w:t>points</w:t>
-      </w:r>
-      <w:r>
-        <w:rPr>
-          <w:rFonts w:ascii="Courier New" w:hAnsi="Courier New" w:cs="Courier New"/>
-          <w:lang w:val="en-US"/>
-        </w:rPr>
-        <w:t xml:space="preserve"> = [ 6</w:t>
-      </w:r>
-      <w:r>
-        <w:rPr>
-          <w:rFonts w:ascii="Courier New" w:hAnsi="Courier New" w:cs="Courier New"/>
-          <w:lang w:val="en-US"/>
-        </w:rPr>
-        <w:t>4</w:t>
-      </w:r>
-      <w:r>
-        <w:rPr>
-          <w:rFonts w:ascii="Courier New" w:hAnsi="Courier New" w:cs="Courier New"/>
-          <w:lang w:val="en-US"/>
-        </w:rPr>
-        <w:t xml:space="preserve">, </w:t>
-      </w:r>
-      <w:r>
-        <w:rPr>
-          <w:rFonts w:ascii="Courier New" w:hAnsi="Courier New" w:cs="Courier New"/>
-          <w:lang w:val="en-US"/>
-        </w:rPr>
-        <w:t>5</w:t>
-      </w:r>
-      <w:r>
-        <w:rPr>
-          <w:rFonts w:ascii="Courier New" w:hAnsi="Courier New" w:cs="Courier New"/>
-          <w:lang w:val="en-US"/>
-        </w:rPr>
-        <w:t xml:space="preserve">6, 48, 12, 81, </w:t>
-      </w:r>
-      <w:r>
-        <w:rPr>
-          <w:rFonts w:ascii="Courier New" w:hAnsi="Courier New" w:cs="Courier New"/>
-          <w:lang w:val="en-US"/>
-        </w:rPr>
-        <w:t>9</w:t>
-      </w:r>
-      <w:r>
-        <w:rPr>
-          <w:rFonts w:ascii="Courier New" w:hAnsi="Courier New" w:cs="Courier New"/>
-          <w:lang w:val="en-US"/>
-        </w:rPr>
-        <w:t>1</w:t>
-      </w:r>
-      <w:r>
-        <w:rPr>
-          <w:rFonts w:ascii="Courier New" w:hAnsi="Courier New" w:cs="Courier New"/>
-          <w:lang w:val="en-US"/>
-        </w:rPr>
-        <w:t>, 34</w:t>
-      </w:r>
-      <w:r>
-        <w:rPr>
-          <w:rFonts w:ascii="Courier New" w:hAnsi="Courier New" w:cs="Courier New"/>
-          <w:lang w:val="en-US"/>
-        </w:rPr>
-        <w:t xml:space="preserve">, 19, 95, </w:t>
-      </w:r>
-      <w:proofErr w:type="gramStart"/>
-      <w:r>
-        <w:rPr>
-          <w:rFonts w:ascii="Courier New" w:hAnsi="Courier New" w:cs="Courier New"/>
-          <w:lang w:val="en-US"/>
-        </w:rPr>
-        <w:t xml:space="preserve">55 </w:t>
-      </w:r>
-      <w:r>
-        <w:rPr>
-          <w:rFonts w:ascii="Courier New" w:hAnsi="Courier New" w:cs="Courier New"/>
-          <w:lang w:val="en-US"/>
-        </w:rPr>
-        <w:t>]</w:t>
-      </w:r>
-      <w:proofErr w:type="gramEnd"/>
-      <w:r>
-        <w:rPr>
-          <w:lang w:val="en-US"/>
-        </w:rPr>
-        <w:t xml:space="preserve">. </w:t>
-      </w:r>
-    </w:p>
-    <w:p>
-      <w:pPr>
-        <w:spacing w:line="360" w:lineRule="auto"/>
-        <w:jc w:val="both"/>
-        <w:rPr>
-          <w:lang w:val="en-US"/>
-        </w:rPr>
-      </w:pPr>
-      <w:r>
-        <w:rPr>
-          <w:lang w:val="en-US"/>
-        </w:rPr>
-        <w:t xml:space="preserve">a. </w:t>
-      </w:r>
-      <w:r>
-        <w:rPr>
-          <w:lang w:val="en-US"/>
-        </w:rPr>
-        <w:t>Return a new array</w:t>
-      </w:r>
-      <w:r>
-        <w:rPr>
-          <w:lang w:val="en-US"/>
-        </w:rPr>
-        <w:t xml:space="preserve"> into a variable</w:t>
-      </w:r>
-      <w:r>
-        <w:rPr>
-          <w:lang w:val="en-US"/>
-        </w:rPr>
-        <w:t xml:space="preserve"> called</w:t>
-      </w:r>
-      <w:r>
-        <w:rPr>
-          <w:lang w:val="en-US"/>
+      <w:r>
+        <w:rPr>
+          <w:lang w:val="fi-FI"/>
+        </w:rPr>
+        <w:t>source</w:t>
+      </w:r>
+      <w:r>
+        <w:rPr>
+          <w:lang w:val="fi-FI"/>
+        </w:rPr>
+        <w:t>:</w:t>
+      </w:r>
+      <w:r>
+        <w:rPr>
+          <w:lang w:val="fi-FI"/>
         </w:rPr>
         <w:t xml:space="preserve"> </w:t>
       </w:r>
-      <w:proofErr w:type="spellStart"/>
-      <w:r>
-        <w:rPr>
-          <w:rFonts w:ascii="Courier New" w:hAnsi="Courier New" w:cs="Courier New"/>
-          <w:lang w:val="en-US"/>
-        </w:rPr>
-        <w:t>enough_points</w:t>
-      </w:r>
-      <w:proofErr w:type="spellEnd"/>
-      <w:r>
-        <w:rPr>
-          <w:lang w:val="en-US"/>
-        </w:rPr>
-        <w:t xml:space="preserve">. The new </w:t>
-      </w:r>
-      <w:r>
-        <w:rPr>
-          <w:lang w:val="en-US"/>
-        </w:rPr>
-        <w:t>array</w:t>
-      </w:r>
-      <w:r>
-        <w:rPr>
-          <w:lang w:val="en-US"/>
-        </w:rPr>
-        <w:t xml:space="preserve"> contains </w:t>
-      </w:r>
-      <w:r>
-        <w:rPr>
-          <w:lang w:val="en-US"/>
-        </w:rPr>
-        <w:t xml:space="preserve">all </w:t>
-      </w:r>
-      <w:r>
-        <w:rPr>
-          <w:lang w:val="en-US"/>
-        </w:rPr>
-        <w:t xml:space="preserve">numbers of the original array </w:t>
-      </w:r>
-      <w:r>
-        <w:rPr>
-          <w:rFonts w:ascii="Courier New" w:hAnsi="Courier New" w:cs="Courier New"/>
-          <w:lang w:val="en-US"/>
-        </w:rPr>
-        <w:t>points</w:t>
-      </w:r>
-      <w:r>
-        <w:rPr>
-          <w:lang w:val="en-US"/>
-        </w:rPr>
-        <w:t xml:space="preserve"> that are at least 40.</w:t>
-      </w:r>
-      <w:r>
-        <w:rPr>
-          <w:lang w:val="en-US"/>
-        </w:rPr>
-        <w:t xml:space="preserve"> Use</w:t>
-      </w:r>
-      <w:r>
-        <w:rPr>
-          <w:lang w:val="en-US"/>
-        </w:rPr>
-        <w:t xml:space="preserve"> </w:t>
-      </w:r>
-      <w:r>
-        <w:rPr>
-          <w:lang w:val="en-US"/>
-        </w:rPr>
-        <w:t xml:space="preserve">the </w:t>
-      </w:r>
-      <w:r>
-        <w:rPr>
-          <w:lang w:val="en-US"/>
-        </w:rPr>
-        <w:t>method</w:t>
-      </w:r>
-      <w:r>
-        <w:rPr>
-          <w:lang w:val="en-US"/>
-        </w:rPr>
-        <w:t xml:space="preserve"> </w:t>
-      </w:r>
-      <w:r>
-        <w:rPr>
-          <w:rFonts w:ascii="Courier New" w:hAnsi="Courier New" w:cs="Courier New"/>
-          <w:lang w:val="en-US"/>
-        </w:rPr>
-        <w:t>filter</w:t>
-      </w:r>
-      <w:r>
-        <w:rPr>
-          <w:lang w:val="en-US"/>
-        </w:rPr>
-        <w:t xml:space="preserve">. </w:t>
-      </w:r>
-      <w:r>
-        <w:rPr>
-          <w:lang w:val="en-US"/>
-        </w:rPr>
-        <w:t>(0,5 points)</w:t>
-      </w:r>
-    </w:p>
-    <w:p>
-      <w:pPr>
-        <w:spacing w:line="360" w:lineRule="auto"/>
-        <w:jc w:val="both"/>
-        <w:rPr>
-          <w:lang w:val="en-US"/>
-        </w:rPr>
-      </w:pPr>
-      <w:r>
-        <w:rPr>
-          <w:lang w:val="en-US"/>
-        </w:rPr>
-        <w:t xml:space="preserve">b. </w:t>
-      </w:r>
-      <w:r>
-        <w:rPr>
-          <w:lang w:val="en-US"/>
-        </w:rPr>
-        <w:t>Return a new array into a variable</w:t>
-      </w:r>
-      <w:r>
-        <w:rPr>
-          <w:lang w:val="en-US"/>
-        </w:rPr>
-        <w:t xml:space="preserve"> called</w:t>
-      </w:r>
-      <w:r>
-        <w:rPr>
-          <w:lang w:val="en-US"/>
-        </w:rPr>
-        <w:t xml:space="preserve"> </w:t>
-      </w:r>
-      <w:r>
-        <w:rPr>
-          <w:rFonts w:ascii="Courier New" w:hAnsi="Courier New" w:cs="Courier New"/>
-          <w:lang w:val="en-US"/>
-        </w:rPr>
-        <w:t>grades</w:t>
-      </w:r>
-      <w:r>
-        <w:rPr>
-          <w:lang w:val="en-US"/>
-        </w:rPr>
-        <w:t xml:space="preserve">. The new array contains the grades that are calculated from the numbers of the original array </w:t>
-      </w:r>
-      <w:r>
-        <w:rPr>
-          <w:rFonts w:ascii="Courier New" w:hAnsi="Courier New" w:cs="Courier New"/>
-          <w:lang w:val="en-US"/>
-        </w:rPr>
-        <w:t>points</w:t>
-      </w:r>
-      <w:r>
-        <w:rPr>
-          <w:lang w:val="en-US"/>
-        </w:rPr>
-        <w:t xml:space="preserve">. Use </w:t>
-      </w:r>
-      <w:r>
-        <w:rPr>
-          <w:lang w:val="en-US"/>
-        </w:rPr>
-        <w:t xml:space="preserve">the </w:t>
-      </w:r>
-      <w:r>
-        <w:rPr>
-          <w:lang w:val="en-US"/>
-        </w:rPr>
-        <w:t>method</w:t>
-      </w:r>
-      <w:r>
-        <w:rPr>
-          <w:lang w:val="en-US"/>
-        </w:rPr>
-        <w:t xml:space="preserve"> </w:t>
-      </w:r>
-      <w:r>
-        <w:rPr>
-          <w:rFonts w:ascii="Courier New" w:hAnsi="Courier New" w:cs="Courier New"/>
-          <w:lang w:val="en-US"/>
-        </w:rPr>
-        <w:t>map</w:t>
-      </w:r>
-      <w:r>
-        <w:rPr>
-          <w:lang w:val="en-US"/>
-        </w:rPr>
-        <w:t>. The evaluation scale is the following: at least 40 points -&gt; 1; 50 -&gt; 2; 60 -&gt; 3; 70 -&gt; 4;</w:t>
-      </w:r>
-      <w:r>
-        <w:rPr>
-          <w:lang w:val="en-US"/>
-        </w:rPr>
-        <w:t xml:space="preserve"> </w:t>
-      </w:r>
-      <w:r>
-        <w:rPr>
-          <w:lang w:val="en-US"/>
-        </w:rPr>
-        <w:t xml:space="preserve">85 -&gt; 5. </w:t>
-      </w:r>
-      <w:r>
-        <w:rPr>
-          <w:lang w:val="en-US"/>
-        </w:rPr>
-        <w:t>Otherwise,</w:t>
-      </w:r>
-      <w:r>
-        <w:rPr>
-          <w:lang w:val="en-US"/>
-        </w:rPr>
-        <w:t xml:space="preserve"> the grade is 0.  (0,5 points)</w:t>
-      </w:r>
-    </w:p>
-    <w:p>
-      <w:pPr>
-        <w:spacing w:line="360" w:lineRule="auto"/>
-        <w:jc w:val="both"/>
-        <w:rPr>
-          <w:lang w:val="en-US"/>
-        </w:rPr>
-      </w:pPr>
-      <w:r>
-        <w:rPr>
-          <w:lang w:val="en-US"/>
-        </w:rPr>
-        <w:t xml:space="preserve">c. </w:t>
-      </w:r>
-      <w:r>
-        <w:rPr>
-          <w:lang w:val="en-US"/>
-        </w:rPr>
-        <w:t xml:space="preserve">Calculate the average grade by </w:t>
-      </w:r>
-      <w:r>
-        <w:rPr>
-          <w:lang w:val="en-US"/>
-        </w:rPr>
-        <w:t xml:space="preserve">using a method </w:t>
-      </w:r>
-      <w:r>
-        <w:rPr>
-          <w:lang w:val="en-US"/>
-        </w:rPr>
-        <w:t>reduce</w:t>
-      </w:r>
-      <w:r>
-        <w:rPr>
-          <w:lang w:val="en-US"/>
-        </w:rPr>
-        <w:t>.</w:t>
-      </w:r>
-      <w:r>
-        <w:rPr>
-          <w:lang w:val="en-US"/>
-        </w:rPr>
-        <w:t xml:space="preserve"> Use the original array </w:t>
-      </w:r>
-      <w:r>
-        <w:rPr>
-          <w:rFonts w:ascii="Courier New" w:hAnsi="Courier New" w:cs="Courier New"/>
-          <w:lang w:val="en-US"/>
-        </w:rPr>
-        <w:t>points</w:t>
-      </w:r>
-      <w:r>
-        <w:rPr>
-          <w:lang w:val="en-US"/>
-        </w:rPr>
-        <w:t>.</w:t>
-      </w:r>
-      <w:r>
-        <w:rPr>
-          <w:lang w:val="en-US"/>
-        </w:rPr>
-        <w:t xml:space="preserve"> (</w:t>
-      </w:r>
-      <w:r>
-        <w:rPr>
-          <w:lang w:val="en-US"/>
-        </w:rPr>
-        <w:t>0,5</w:t>
-      </w:r>
-      <w:r>
-        <w:rPr>
-          <w:lang w:val="en-US"/>
-        </w:rPr>
-        <w:t xml:space="preserve"> point</w:t>
-      </w:r>
-      <w:r>
-        <w:rPr>
-          <w:lang w:val="en-US"/>
-        </w:rPr>
-        <w:t>s</w:t>
-      </w:r>
-      <w:r>
-        <w:rPr>
-          <w:lang w:val="en-US"/>
-        </w:rPr>
-        <w:t>)</w:t>
+      <w:hyperlink r:id="R20420b636d284f28">
+        <w:r>
+          <w:rPr>
+            <w:rStyle w:val="Hyperlinkki"/>
+            <w:lang w:val="fi-FI"/>
+          </w:rPr>
+          <w:t>https://www.geeksforgeeks.org/javascript-array-reduce-method/</w:t>
+        </w:r>
+      </w:hyperlink>
+    </w:p>
+    <w:p>
+      <w:pPr>
+        <w:pStyle w:val="Normaali"/>
+        <w:spacing w:line="360" w:lineRule="auto"/>
+        <w:jc w:val="both"/>
+      </w:pPr>
+      <w:r>
+        <w:drawing>
+          <wp:inline wp14:editId="05FA5AC2" wp14:anchorId="056612A4">
+            <wp:extent cx="5876926" cy="5448302"/>
+            <wp:effectExtent l="0" t="0" r="0" b="0"/>
+            <wp:docPr id="1266805219" name="" title=""/>
+            <wp:cNvGraphicFramePr>
+              <a:graphicFrameLocks noChangeAspect="1"/>
+            </wp:cNvGraphicFramePr>
+            <a:graphic>
+              <a:graphicData uri="http://schemas.openxmlformats.org/drawingml/2006/picture">
+                <pic:pic>
+                  <pic:nvPicPr>
+                    <pic:cNvPr id="0" name=""/>
+                    <pic:cNvPicPr/>
+                  </pic:nvPicPr>
+                  <pic:blipFill>
+                    <a:blip r:embed="Rc1a78431afbd4e4b">
+                      <a:extLst>
+                        <a:ext xmlns:a="http://schemas.openxmlformats.org/drawingml/2006/main" uri="{28A0092B-C50C-407E-A947-70E740481C1C}">
+                          <a14:useLocalDpi val="0"/>
+                        </a:ext>
+                      </a:extLst>
+                    </a:blip>
+                    <a:stretch>
+                      <a:fillRect/>
+                    </a:stretch>
+                  </pic:blipFill>
+                  <pic:spPr>
+                    <a:xfrm>
+                      <a:off x="0" y="0"/>
+                      <a:ext cx="5876926" cy="5448302"/>
+                    </a:xfrm>
+                    <a:prstGeom prst="rect">
+                      <a:avLst/>
+                    </a:prstGeom>
+                  </pic:spPr>
+                </pic:pic>
+              </a:graphicData>
+            </a:graphic>
+          </wp:inline>
+        </w:drawing>
       </w:r>
     </w:p>
     <w:p>
@@ -5125,6 +7018,63 @@
           <w:lang w:val="en-US"/>
         </w:rPr>
         <w:t>d. Explain shortly in purposes of the above methods. (0,5 points)</w:t>
+      </w:r>
+    </w:p>
+    <w:p>
+      <w:pPr>
+        <w:spacing w:line="360" w:lineRule="auto"/>
+        <w:jc w:val="both"/>
+        <w:rPr>
+          <w:lang w:val="en-US"/>
+        </w:rPr>
+      </w:pPr>
+      <w:r>
+        <w:rPr>
+          <w:lang w:val="en-US"/>
+        </w:rPr>
+        <w:t>filter returns a list with only the values of the original array that are true based on the rules inside the brackets after the function.</w:t>
+      </w:r>
+    </w:p>
+    <w:p>
+      <w:pPr>
+        <w:spacing w:line="360" w:lineRule="auto"/>
+        <w:jc w:val="both"/>
+        <w:rPr>
+          <w:lang w:val="en-US"/>
+        </w:rPr>
+      </w:pPr>
+      <w:r>
+        <w:rPr>
+          <w:lang w:val="en-US"/>
+        </w:rPr>
+        <w:t>map returns a list with all the values of the original array that are mapped based on the rules inside the brackets after the function.</w:t>
+      </w:r>
+    </w:p>
+    <w:p>
+      <w:pPr>
+        <w:spacing w:line="360" w:lineRule="auto"/>
+        <w:jc w:val="both"/>
+        <w:rPr>
+          <w:lang w:val="en-US"/>
+        </w:rPr>
+      </w:pPr>
+      <w:r>
+        <w:rPr>
+          <w:lang w:val="en-US"/>
+        </w:rPr>
+        <w:t xml:space="preserve">reduce calculates the </w:t>
+      </w:r>
+      <w:r>
+        <w:rPr>
+          <w:lang w:val="en-US"/>
+        </w:rPr>
+        <w:t>accrued</w:t>
+      </w:r>
+      <w:r>
+        <w:rPr>
+          <w:lang w:val="en-US"/>
+        </w:rPr>
+        <w:t xml:space="preserve"> value of the list based on the operations done inside the brackets after the function.</w:t>
       </w:r>
     </w:p>
     <w:p>
@@ -5168,7 +7118,7 @@
     <w:sectPr>
       <w:headerReference w:type="default" r:id="rId19"/>
       <w:footerReference w:type="default" r:id="rId20"/>
-      <w:pgSz w:w="11906" w:h="16838"/>
+      <w:pgSz w:w="11906" w:h="16838" w:orient="portrait"/>
       <w:pgMar w:top="851" w:right="1134" w:bottom="851" w:left="1134" w:header="709" w:footer="709" w:gutter="0"/>
       <w:cols w:space="708"/>
       <w:docGrid w:linePitch="360"/>
@@ -5241,7 +7191,7 @@
 </file>
 
 <file path=word/header1.xml><?xml version="1.0" encoding="utf-8"?>
-<w:hdr xmlns:wpc="http://schemas.microsoft.com/office/word/2010/wordprocessingCanvas" xmlns:cx="http://schemas.microsoft.com/office/drawing/2014/chartex" xmlns:cx1="http://schemas.microsoft.com/office/drawing/2015/9/8/chartex" xmlns:cx2="http://schemas.microsoft.com/office/drawing/2015/10/21/chartex" xmlns:cx3="http://schemas.microsoft.com/office/drawing/2016/5/9/chartex" xmlns:cx4="http://schemas.microsoft.com/office/drawing/2016/5/10/chartex" xmlns:cx5="http://schemas.microsoft.com/office/drawing/2016/5/11/chartex" xmlns:cx6="http://schemas.microsoft.com/office/drawing/2016/5/12/chartex" xmlns:cx7="http://schemas.microsoft.com/office/drawing/2016/5/13/chartex" xmlns:cx8="http://schemas.microsoft.com/office/drawing/2016/5/14/chartex" xmlns:mc="http://schemas.openxmlformats.org/markup-compatibility/2006" xmlns:aink="http://schemas.microsoft.com/office/drawing/2016/ink" xmlns:am3d="http://schemas.microsoft.com/office/drawing/2017/model3d" xmlns:o="urn:schemas-microsoft-com:office:office" xmlns:oel="http://schemas.microsoft.com/office/2019/extlst" xmlns:r="http://schemas.openxmlformats.org/officeDocument/2006/relationships" xmlns:m="http://schemas.openxmlformats.org/officeDocument/2006/math" xmlns:v="urn:schemas-microsoft-com:vml" xmlns:wp14="http://schemas.microsoft.com/office/word/2010/wordprocessingDrawing" xmlns:wp="http://schemas.openxmlformats.org/drawingml/2006/wordprocessingDrawing" xmlns:w10="urn:schemas-microsoft-com:office:word" xmlns:w="http://schemas.openxmlformats.org/wordprocessingml/2006/main" xmlns:w14="http://schemas.microsoft.com/office/word/2010/wordml" xmlns:w15="http://schemas.microsoft.com/office/word/2012/wordml" xmlns:w16cex="http://schemas.microsoft.com/office/word/2018/wordml/cex" xmlns:w16cid="http://schemas.microsoft.com/office/word/2016/wordml/cid" xmlns:w16="http://schemas.microsoft.com/office/word/2018/wordml" xmlns:w16du="http://schemas.microsoft.com/office/word/2023/wordml/word16du" xmlns:w16sdtdh="http://schemas.microsoft.com/office/word/2020/wordml/sdtdatahash" xmlns:w16sdtfl="http://schemas.microsoft.com/office/word/2024/wordml/sdtformatlock" xmlns:w16se="http://schemas.microsoft.com/office/word/2015/wordml/symex" xmlns:wpg="http://schemas.microsoft.com/office/word/2010/wordprocessingGroup" xmlns:wpi="http://schemas.microsoft.com/office/word/2010/wordprocessingInk" xmlns:wne="http://schemas.microsoft.com/office/word/2006/wordml" xmlns:wps="http://schemas.microsoft.com/office/word/2010/wordprocessingShape" mc:Ignorable="w14 w15 w16se w16cid w16 w16cex w16sdtdh w16sdtfl w16du wp14">
+<w:hdr xmlns:wpc="http://schemas.microsoft.com/office/word/2010/wordprocessingCanvas" xmlns:cx="http://schemas.microsoft.com/office/drawing/2014/chartex" xmlns:cx1="http://schemas.microsoft.com/office/drawing/2015/9/8/chartex" xmlns:cx2="http://schemas.microsoft.com/office/drawing/2015/10/21/chartex" xmlns:cx3="http://schemas.microsoft.com/office/drawing/2016/5/9/chartex" xmlns:cx4="http://schemas.microsoft.com/office/drawing/2016/5/10/chartex" xmlns:cx5="http://schemas.microsoft.com/office/drawing/2016/5/11/chartex" xmlns:cx6="http://schemas.microsoft.com/office/drawing/2016/5/12/chartex" xmlns:cx7="http://schemas.microsoft.com/office/drawing/2016/5/13/chartex" xmlns:cx8="http://schemas.microsoft.com/office/drawing/2016/5/14/chartex" xmlns:mc="http://schemas.openxmlformats.org/markup-compatibility/2006" xmlns:aink="http://schemas.microsoft.com/office/drawing/2016/ink" xmlns:am3d="http://schemas.microsoft.com/office/drawing/2017/model3d" xmlns:o="urn:schemas-microsoft-com:office:office" xmlns:oel="http://schemas.microsoft.com/office/2019/extlst" xmlns:r="http://schemas.openxmlformats.org/officeDocument/2006/relationships" xmlns:m="http://schemas.openxmlformats.org/officeDocument/2006/math" xmlns:v="urn:schemas-microsoft-com:vml" xmlns:wp14="http://schemas.microsoft.com/office/word/2010/wordprocessingDrawing" xmlns:wp="http://schemas.openxmlformats.org/drawingml/2006/wordprocessingDrawing" xmlns:w10="urn:schemas-microsoft-com:office:word" xmlns:w="http://schemas.openxmlformats.org/wordprocessingml/2006/main" xmlns:w14="http://schemas.microsoft.com/office/word/2010/wordml" xmlns:w15="http://schemas.microsoft.com/office/word/2012/wordml" xmlns:w16cex="http://schemas.microsoft.com/office/word/2018/wordml/cex" xmlns:w16cid="http://schemas.microsoft.com/office/word/2016/wordml/cid" xmlns:w16="http://schemas.microsoft.com/office/word/2018/wordml" xmlns:w16du="http://schemas.microsoft.com/office/word/2023/wordml/word16du" xmlns:w16sdtdh="http://schemas.microsoft.com/office/word/2020/wordml/sdtdatahash" xmlns:w16sdtfl="http://schemas.microsoft.com/office/word/2024/wordml/sdtformatlock" xmlns:w16se="http://schemas.microsoft.com/office/word/2015/wordml/symex" xmlns:wpg="http://schemas.microsoft.com/office/word/2010/wordprocessingGroup" xmlns:wpi="http://schemas.microsoft.com/office/word/2010/wordprocessingInk" xmlns:wne="http://schemas.microsoft.com/office/word/2006/wordml" xmlns:wps="http://schemas.microsoft.com/office/word/2010/wordprocessingShape" xmlns:a="http://schemas.openxmlformats.org/drawingml/2006/main" xmlns:pic="http://schemas.openxmlformats.org/drawingml/2006/picture" xmlns:a14="http://schemas.microsoft.com/office/drawing/2010/main" mc:Ignorable="w14 w15 w16se w16cid w16 w16cex w16sdtdh w16sdtfl w16du wp14">
   <w:p>
     <w:pPr>
       <w:pStyle w:val="Yltunniste"/>
@@ -5396,7 +7346,7 @@
 <w:numbering xmlns:wpc="http://schemas.microsoft.com/office/word/2010/wordprocessingCanvas" xmlns:cx="http://schemas.microsoft.com/office/drawing/2014/chartex" xmlns:cx1="http://schemas.microsoft.com/office/drawing/2015/9/8/chartex" xmlns:cx2="http://schemas.microsoft.com/office/drawing/2015/10/21/chartex" xmlns:cx3="http://schemas.microsoft.com/office/drawing/2016/5/9/chartex" xmlns:cx4="http://schemas.microsoft.com/office/drawing/2016/5/10/chartex" xmlns:cx5="http://schemas.microsoft.com/office/drawing/2016/5/11/chartex" xmlns:cx6="http://schemas.microsoft.com/office/drawing/2016/5/12/chartex" xmlns:cx7="http://schemas.microsoft.com/office/drawing/2016/5/13/chartex" xmlns:cx8="http://schemas.microsoft.com/office/drawing/2016/5/14/chartex" xmlns:mc="http://schemas.openxmlformats.org/markup-compatibility/2006" xmlns:aink="http://schemas.microsoft.com/office/drawing/2016/ink" xmlns:am3d="http://schemas.microsoft.com/office/drawing/2017/model3d" xmlns:o="urn:schemas-microsoft-com:office:office" xmlns:oel="http://schemas.microsoft.com/office/2019/extlst" xmlns:r="http://schemas.openxmlformats.org/officeDocument/2006/relationships" xmlns:m="http://schemas.openxmlformats.org/officeDocument/2006/math" xmlns:v="urn:schemas-microsoft-com:vml" xmlns:wp14="http://schemas.microsoft.com/office/word/2010/wordprocessingDrawing" xmlns:wp="http://schemas.openxmlformats.org/drawingml/2006/wordprocessingDrawing" xmlns:w10="urn:schemas-microsoft-com:office:word" xmlns:w="http://schemas.openxmlformats.org/wordprocessingml/2006/main" xmlns:w14="http://schemas.microsoft.com/office/word/2010/wordml" xmlns:w15="http://schemas.microsoft.com/office/word/2012/wordml" xmlns:w16cex="http://schemas.microsoft.com/office/word/2018/wordml/cex" xmlns:w16cid="http://schemas.microsoft.com/office/word/2016/wordml/cid" xmlns:w16="http://schemas.microsoft.com/office/word/2018/wordml" xmlns:w16du="http://schemas.microsoft.com/office/word/2023/wordml/word16du" xmlns:w16sdtdh="http://schemas.microsoft.com/office/word/2020/wordml/sdtdatahash" xmlns:w16sdtfl="http://schemas.microsoft.com/office/word/2024/wordml/sdtformatlock" xmlns:w16se="http://schemas.microsoft.com/office/word/2015/wordml/symex" xmlns:wpg="http://schemas.microsoft.com/office/word/2010/wordprocessingGroup" xmlns:wpi="http://schemas.microsoft.com/office/word/2010/wordprocessingInk" xmlns:wne="http://schemas.microsoft.com/office/word/2006/wordml" xmlns:wps="http://schemas.microsoft.com/office/word/2010/wordprocessingShape" mc:Ignorable="w14 w15 w16se w16cid w16 w16cex w16sdtdh w16sdtfl w16du wp14">
   <w:numPicBullet w:numPicBulletId="0">
     <w:pict>
-      <v:shapetype id="_x0000_t75" coordsize="21600,21600" o:spt="75" o:preferrelative="t" path="m@4@5l@4@11@9@11@9@5xe" filled="f" stroked="f">
+      <v:shapetype id="_x0000_t75" coordsize="21600,21600" filled="f" stroked="f" o:spt="75" o:preferrelative="t" path="m@4@5l@4@11@9@11@9@5xe">
         <v:stroke joinstyle="miter"/>
         <v:formulas>
           <v:f eqn="if lineDrawn pixelLineWidth 0"/>
@@ -5412,11 +7362,11 @@
           <v:f eqn="prod @7 21600 pixelHeight"/>
           <v:f eqn="sum @10 21600 0"/>
         </v:formulas>
-        <v:path o:extrusionok="f" gradientshapeok="t" o:connecttype="rect"/>
+        <v:path gradientshapeok="t" o:connecttype="rect" o:extrusionok="f"/>
         <o:lock v:ext="edit" aspectratio="t"/>
       </v:shapetype>
-      <v:shape id="Kuva 1" o:spid="_x0000_i1028" type="#_x0000_t75" style="width:25.5pt;height:13.6pt;visibility:visible;mso-wrap-style:square" o:bullet="t">
-        <v:imagedata r:id="rId1" o:title=""/>
+      <v:shape id="Kuva 1" style="width:25.5pt;height:13.6pt;visibility:visible;mso-wrap-style:square" o:spid="_x0000_i1028" o:bullet="t" type="#_x0000_t75">
+        <v:imagedata o:title="" r:id="rId1"/>
       </v:shape>
     </w:pict>
   </w:numPicBullet>
@@ -5788,7 +7738,7 @@
         <w:ind w:left="1440" w:hanging="360"/>
       </w:pPr>
       <w:rPr>
-        <w:rFonts w:ascii="Symbol" w:eastAsiaTheme="minorHAnsi" w:hAnsi="Symbol" w:cstheme="minorBidi" w:hint="default"/>
+        <w:rFonts w:hint="default" w:ascii="Symbol" w:hAnsi="Symbol" w:eastAsiaTheme="minorHAnsi" w:cstheme="minorBidi"/>
       </w:rPr>
     </w:lvl>
     <w:lvl w:ilvl="2" w:tplc="040B001B" w:tentative="1">
@@ -5971,7 +7921,7 @@
   <w:docDefaults>
     <w:rPrDefault>
       <w:rPr>
-        <w:rFonts w:asciiTheme="minorHAnsi" w:eastAsiaTheme="minorHAnsi" w:hAnsiTheme="minorHAnsi" w:cstheme="minorBidi"/>
+        <w:rFonts w:asciiTheme="minorHAnsi" w:hAnsiTheme="minorHAnsi" w:eastAsiaTheme="minorHAnsi" w:cstheme="minorBidi"/>
         <w:sz w:val="22"/>
         <w:szCs w:val="22"/>
         <w:lang w:val="fi-FI" w:eastAsia="en-US" w:bidi="ar-SA"/>
@@ -5986,14 +7936,14 @@
   <w:latentStyles w:defLockedState="0" w:defUIPriority="99" w:defSemiHidden="0" w:defUnhideWhenUsed="0" w:defQFormat="0" w:count="376">
     <w:lsdException w:name="Normal" w:uiPriority="0" w:qFormat="1"/>
     <w:lsdException w:name="heading 1" w:uiPriority="9" w:qFormat="1"/>
-    <w:lsdException w:name="heading 2" w:semiHidden="1" w:uiPriority="9" w:unhideWhenUsed="1" w:qFormat="1"/>
-    <w:lsdException w:name="heading 3" w:semiHidden="1" w:uiPriority="9" w:unhideWhenUsed="1" w:qFormat="1"/>
-    <w:lsdException w:name="heading 4" w:semiHidden="1" w:uiPriority="9" w:unhideWhenUsed="1" w:qFormat="1"/>
-    <w:lsdException w:name="heading 5" w:semiHidden="1" w:uiPriority="9" w:unhideWhenUsed="1" w:qFormat="1"/>
-    <w:lsdException w:name="heading 6" w:semiHidden="1" w:uiPriority="9" w:unhideWhenUsed="1" w:qFormat="1"/>
-    <w:lsdException w:name="heading 7" w:semiHidden="1" w:uiPriority="9" w:unhideWhenUsed="1" w:qFormat="1"/>
-    <w:lsdException w:name="heading 8" w:semiHidden="1" w:uiPriority="9" w:unhideWhenUsed="1" w:qFormat="1"/>
-    <w:lsdException w:name="heading 9" w:semiHidden="1" w:uiPriority="9" w:unhideWhenUsed="1" w:qFormat="1"/>
+    <w:lsdException w:name="heading 2" w:uiPriority="9" w:semiHidden="1" w:unhideWhenUsed="1" w:qFormat="1"/>
+    <w:lsdException w:name="heading 3" w:uiPriority="9" w:semiHidden="1" w:unhideWhenUsed="1" w:qFormat="1"/>
+    <w:lsdException w:name="heading 4" w:uiPriority="9" w:semiHidden="1" w:unhideWhenUsed="1" w:qFormat="1"/>
+    <w:lsdException w:name="heading 5" w:uiPriority="9" w:semiHidden="1" w:unhideWhenUsed="1" w:qFormat="1"/>
+    <w:lsdException w:name="heading 6" w:uiPriority="9" w:semiHidden="1" w:unhideWhenUsed="1" w:qFormat="1"/>
+    <w:lsdException w:name="heading 7" w:uiPriority="9" w:semiHidden="1" w:unhideWhenUsed="1" w:qFormat="1"/>
+    <w:lsdException w:name="heading 8" w:uiPriority="9" w:semiHidden="1" w:unhideWhenUsed="1" w:qFormat="1"/>
+    <w:lsdException w:name="heading 9" w:uiPriority="9" w:semiHidden="1" w:unhideWhenUsed="1" w:qFormat="1"/>
     <w:lsdException w:name="index 1" w:semiHidden="1" w:unhideWhenUsed="1"/>
     <w:lsdException w:name="index 2" w:semiHidden="1" w:unhideWhenUsed="1"/>
     <w:lsdException w:name="index 3" w:semiHidden="1" w:unhideWhenUsed="1"/>
@@ -6003,22 +7953,22 @@
     <w:lsdException w:name="index 7" w:semiHidden="1" w:unhideWhenUsed="1"/>
     <w:lsdException w:name="index 8" w:semiHidden="1" w:unhideWhenUsed="1"/>
     <w:lsdException w:name="index 9" w:semiHidden="1" w:unhideWhenUsed="1"/>
-    <w:lsdException w:name="toc 1" w:semiHidden="1" w:uiPriority="39" w:unhideWhenUsed="1"/>
-    <w:lsdException w:name="toc 2" w:semiHidden="1" w:uiPriority="39" w:unhideWhenUsed="1"/>
-    <w:lsdException w:name="toc 3" w:semiHidden="1" w:uiPriority="39" w:unhideWhenUsed="1"/>
-    <w:lsdException w:name="toc 4" w:semiHidden="1" w:uiPriority="39" w:unhideWhenUsed="1"/>
-    <w:lsdException w:name="toc 5" w:semiHidden="1" w:uiPriority="39" w:unhideWhenUsed="1"/>
-    <w:lsdException w:name="toc 6" w:semiHidden="1" w:uiPriority="39" w:unhideWhenUsed="1"/>
-    <w:lsdException w:name="toc 7" w:semiHidden="1" w:uiPriority="39" w:unhideWhenUsed="1"/>
-    <w:lsdException w:name="toc 8" w:semiHidden="1" w:uiPriority="39" w:unhideWhenUsed="1"/>
-    <w:lsdException w:name="toc 9" w:semiHidden="1" w:uiPriority="39" w:unhideWhenUsed="1"/>
+    <w:lsdException w:name="toc 1" w:uiPriority="39" w:semiHidden="1" w:unhideWhenUsed="1"/>
+    <w:lsdException w:name="toc 2" w:uiPriority="39" w:semiHidden="1" w:unhideWhenUsed="1"/>
+    <w:lsdException w:name="toc 3" w:uiPriority="39" w:semiHidden="1" w:unhideWhenUsed="1"/>
+    <w:lsdException w:name="toc 4" w:uiPriority="39" w:semiHidden="1" w:unhideWhenUsed="1"/>
+    <w:lsdException w:name="toc 5" w:uiPriority="39" w:semiHidden="1" w:unhideWhenUsed="1"/>
+    <w:lsdException w:name="toc 6" w:uiPriority="39" w:semiHidden="1" w:unhideWhenUsed="1"/>
+    <w:lsdException w:name="toc 7" w:uiPriority="39" w:semiHidden="1" w:unhideWhenUsed="1"/>
+    <w:lsdException w:name="toc 8" w:uiPriority="39" w:semiHidden="1" w:unhideWhenUsed="1"/>
+    <w:lsdException w:name="toc 9" w:uiPriority="39" w:semiHidden="1" w:unhideWhenUsed="1"/>
     <w:lsdException w:name="Normal Indent" w:semiHidden="1" w:unhideWhenUsed="1"/>
     <w:lsdException w:name="footnote text" w:semiHidden="1" w:unhideWhenUsed="1"/>
     <w:lsdException w:name="annotation text" w:semiHidden="1" w:unhideWhenUsed="1"/>
     <w:lsdException w:name="header" w:semiHidden="1" w:unhideWhenUsed="1"/>
     <w:lsdException w:name="footer" w:semiHidden="1" w:unhideWhenUsed="1"/>
     <w:lsdException w:name="index heading" w:semiHidden="1" w:unhideWhenUsed="1"/>
-    <w:lsdException w:name="caption" w:semiHidden="1" w:uiPriority="35" w:unhideWhenUsed="1" w:qFormat="1"/>
+    <w:lsdException w:name="caption" w:uiPriority="35" w:semiHidden="1" w:unhideWhenUsed="1" w:qFormat="1"/>
     <w:lsdException w:name="table of figures" w:semiHidden="1" w:unhideWhenUsed="1"/>
     <w:lsdException w:name="envelope address" w:semiHidden="1" w:unhideWhenUsed="1"/>
     <w:lsdException w:name="envelope return" w:semiHidden="1" w:unhideWhenUsed="1"/>
@@ -6049,7 +7999,7 @@
     <w:lsdException w:name="Title" w:uiPriority="10" w:qFormat="1"/>
     <w:lsdException w:name="Closing" w:semiHidden="1" w:unhideWhenUsed="1"/>
     <w:lsdException w:name="Signature" w:semiHidden="1" w:unhideWhenUsed="1"/>
-    <w:lsdException w:name="Default Paragraph Font" w:semiHidden="1" w:uiPriority="1" w:unhideWhenUsed="1"/>
+    <w:lsdException w:name="Default Paragraph Font" w:uiPriority="1" w:semiHidden="1" w:unhideWhenUsed="1"/>
     <w:lsdException w:name="Body Text" w:semiHidden="1" w:unhideWhenUsed="1"/>
     <w:lsdException w:name="Body Text Indent" w:semiHidden="1" w:unhideWhenUsed="1"/>
     <w:lsdException w:name="List Continue" w:semiHidden="1" w:unhideWhenUsed="1"/>
@@ -6249,8 +8199,8 @@
     <w:lsdException w:name="Subtle Reference" w:uiPriority="31" w:qFormat="1"/>
     <w:lsdException w:name="Intense Reference" w:uiPriority="32" w:qFormat="1"/>
     <w:lsdException w:name="Book Title" w:uiPriority="33" w:qFormat="1"/>
-    <w:lsdException w:name="Bibliography" w:semiHidden="1" w:uiPriority="37" w:unhideWhenUsed="1"/>
-    <w:lsdException w:name="TOC Heading" w:semiHidden="1" w:uiPriority="39" w:unhideWhenUsed="1" w:qFormat="1"/>
+    <w:lsdException w:name="Bibliography" w:uiPriority="37" w:semiHidden="1" w:unhideWhenUsed="1"/>
+    <w:lsdException w:name="TOC Heading" w:uiPriority="39" w:semiHidden="1" w:unhideWhenUsed="1" w:qFormat="1"/>
     <w:lsdException w:name="Plain Table 1" w:uiPriority="41"/>
     <w:lsdException w:name="Plain Table 2" w:uiPriority="42"/>
     <w:lsdException w:name="Plain Table 3" w:uiPriority="43"/>
@@ -6361,7 +8311,7 @@
     <w:lsdException w:name="Unresolved Mention" w:semiHidden="1" w:unhideWhenUsed="1"/>
     <w:lsdException w:name="Smart Link" w:semiHidden="1" w:unhideWhenUsed="1"/>
   </w:latentStyles>
-  <w:style w:type="paragraph" w:default="1" w:styleId="Normaali">
+  <w:style w:type="paragraph" w:styleId="Normaali" w:default="1">
     <w:name w:val="Normal"/>
     <w:qFormat/>
   </w:style>
@@ -6380,7 +8330,7 @@
       <w:outlineLvl w:val="0"/>
     </w:pPr>
     <w:rPr>
-      <w:rFonts w:asciiTheme="majorHAnsi" w:eastAsiaTheme="majorEastAsia" w:hAnsiTheme="majorHAnsi" w:cstheme="majorBidi"/>
+      <w:rFonts w:asciiTheme="majorHAnsi" w:hAnsiTheme="majorHAnsi" w:eastAsiaTheme="majorEastAsia" w:cstheme="majorBidi"/>
       <w:color w:val="BF9D00" w:themeColor="accent1" w:themeShade="BF"/>
       <w:sz w:val="32"/>
       <w:szCs w:val="32"/>
@@ -6403,19 +8353,19 @@
       <w:outlineLvl w:val="1"/>
     </w:pPr>
     <w:rPr>
-      <w:rFonts w:asciiTheme="majorHAnsi" w:eastAsiaTheme="majorEastAsia" w:hAnsiTheme="majorHAnsi" w:cstheme="majorBidi"/>
+      <w:rFonts w:asciiTheme="majorHAnsi" w:hAnsiTheme="majorHAnsi" w:eastAsiaTheme="majorEastAsia" w:cstheme="majorBidi"/>
       <w:color w:val="BF9D00" w:themeColor="accent1" w:themeShade="BF"/>
       <w:sz w:val="26"/>
       <w:szCs w:val="26"/>
     </w:rPr>
   </w:style>
-  <w:style w:type="character" w:default="1" w:styleId="Kappaleenoletusfontti">
+  <w:style w:type="character" w:styleId="Kappaleenoletusfontti" w:default="1">
     <w:name w:val="Default Paragraph Font"/>
     <w:uiPriority w:val="1"/>
     <w:semiHidden/>
     <w:unhideWhenUsed/>
   </w:style>
-  <w:style w:type="table" w:default="1" w:styleId="Normaalitaulukko">
+  <w:style w:type="table" w:styleId="Normaalitaulukko" w:default="1">
     <w:name w:val="Normal Table"/>
     <w:uiPriority w:val="99"/>
     <w:semiHidden/>
@@ -6430,7 +8380,7 @@
       </w:tblCellMar>
     </w:tblPr>
   </w:style>
-  <w:style w:type="numbering" w:default="1" w:styleId="Eiluetteloa">
+  <w:style w:type="numbering" w:styleId="Eiluetteloa" w:default="1">
     <w:name w:val="No List"/>
     <w:uiPriority w:val="99"/>
     <w:semiHidden/>
@@ -6451,7 +8401,7 @@
       <w:spacing w:after="0" w:line="240" w:lineRule="auto"/>
     </w:pPr>
   </w:style>
-  <w:style w:type="character" w:customStyle="1" w:styleId="YltunnisteChar">
+  <w:style w:type="character" w:styleId="YltunnisteChar" w:customStyle="1">
     <w:name w:val="Ylätunniste Char"/>
     <w:basedOn w:val="Kappaleenoletusfontti"/>
     <w:link w:val="Yltunniste"/>
@@ -6473,7 +8423,7 @@
       <w:spacing w:after="0" w:line="240" w:lineRule="auto"/>
     </w:pPr>
   </w:style>
-  <w:style w:type="character" w:customStyle="1" w:styleId="AlatunnisteChar">
+  <w:style w:type="character" w:styleId="AlatunnisteChar" w:customStyle="1">
     <w:name w:val="Alatunniste Char"/>
     <w:basedOn w:val="Kappaleenoletusfontti"/>
     <w:link w:val="Alatunniste"/>
@@ -6491,14 +8441,14 @@
       <w:u w:val="single"/>
     </w:rPr>
   </w:style>
-  <w:style w:type="character" w:customStyle="1" w:styleId="Otsikko1Char">
+  <w:style w:type="character" w:styleId="Otsikko1Char" w:customStyle="1">
     <w:name w:val="Otsikko 1 Char"/>
     <w:basedOn w:val="Kappaleenoletusfontti"/>
     <w:link w:val="Otsikko1"/>
     <w:uiPriority w:val="9"/>
     <w:rsid w:val="005A1561"/>
     <w:rPr>
-      <w:rFonts w:asciiTheme="majorHAnsi" w:eastAsiaTheme="majorEastAsia" w:hAnsiTheme="majorHAnsi" w:cstheme="majorBidi"/>
+      <w:rFonts w:asciiTheme="majorHAnsi" w:hAnsiTheme="majorHAnsi" w:eastAsiaTheme="majorEastAsia" w:cstheme="majorBidi"/>
       <w:color w:val="BF9D00" w:themeColor="accent1" w:themeShade="BF"/>
       <w:sz w:val="32"/>
       <w:szCs w:val="32"/>
@@ -6514,12 +8464,12 @@
     </w:pPr>
     <w:tblPr>
       <w:tblBorders>
-        <w:top w:val="single" w:sz="4" w:space="0" w:color="auto"/>
-        <w:left w:val="single" w:sz="4" w:space="0" w:color="auto"/>
-        <w:bottom w:val="single" w:sz="4" w:space="0" w:color="auto"/>
-        <w:right w:val="single" w:sz="4" w:space="0" w:color="auto"/>
-        <w:insideH w:val="single" w:sz="4" w:space="0" w:color="auto"/>
-        <w:insideV w:val="single" w:sz="4" w:space="0" w:color="auto"/>
+        <w:top w:val="single" w:color="auto" w:sz="4" w:space="0"/>
+        <w:left w:val="single" w:color="auto" w:sz="4" w:space="0"/>
+        <w:bottom w:val="single" w:color="auto" w:sz="4" w:space="0"/>
+        <w:right w:val="single" w:color="auto" w:sz="4" w:space="0"/>
+        <w:insideH w:val="single" w:color="auto" w:sz="4" w:space="0"/>
+        <w:insideV w:val="single" w:color="auto" w:sz="4" w:space="0"/>
       </w:tblBorders>
     </w:tblPr>
   </w:style>
@@ -6534,7 +8484,7 @@
       <w:contextualSpacing/>
     </w:pPr>
   </w:style>
-  <w:style w:type="character" w:customStyle="1" w:styleId="Otsikko2Char">
+  <w:style w:type="character" w:styleId="Otsikko2Char" w:customStyle="1">
     <w:name w:val="Otsikko 2 Char"/>
     <w:basedOn w:val="Kappaleenoletusfontti"/>
     <w:link w:val="Otsikko2"/>
@@ -6542,7 +8492,7 @@
     <w:semiHidden/>
     <w:rsid w:val="002D4235"/>
     <w:rPr>
-      <w:rFonts w:asciiTheme="majorHAnsi" w:eastAsiaTheme="majorEastAsia" w:hAnsiTheme="majorHAnsi" w:cstheme="majorBidi"/>
+      <w:rFonts w:asciiTheme="majorHAnsi" w:hAnsiTheme="majorHAnsi" w:eastAsiaTheme="majorEastAsia" w:cstheme="majorBidi"/>
       <w:color w:val="BF9D00" w:themeColor="accent1" w:themeShade="BF"/>
       <w:sz w:val="26"/>
       <w:szCs w:val="26"/>

</xml_diff>